<commit_message>
diplom-diplom zdaisya pliz sam
</commit_message>
<xml_diff>
--- a/Diploma.docx
+++ b/Diploma.docx
@@ -4452,7 +4452,6 @@
         </w:rPr>
         <w:t xml:space="preserve">та середовище розробки </w:t>
       </w:r>
-      <w:proofErr w:type="spellStart"/>
       <w:r>
         <w:rPr>
           <w:rFonts w:ascii="Times New Roman" w:hAnsi="Times New Roman"/>
@@ -4460,17 +4459,7 @@
           <w:szCs w:val="24"/>
           <w:lang w:val="en-US"/>
         </w:rPr>
-        <w:t>Intellij</w:t>
-      </w:r>
-      <w:proofErr w:type="spellEnd"/>
-      <w:r>
-        <w:rPr>
-          <w:rFonts w:ascii="Times New Roman" w:hAnsi="Times New Roman"/>
-          <w:sz w:val="24"/>
-          <w:szCs w:val="24"/>
-          <w:lang w:val="en-US"/>
-        </w:rPr>
-        <w:t xml:space="preserve"> IDEA.</w:t>
+        <w:t>Intellij IDEA.</w:t>
       </w:r>
     </w:p>
     <w:p>
@@ -4697,19 +4686,19 @@
           <w:lang w:val="en-US"/>
         </w:rPr>
         <w:tab/>
-        <w:t>The solution methods are conceptual modeling of the domain, using an object-oriented approach to software application design. Java language, Spring Framework 5.0 and Spring Boot 2.0</w:t>
-      </w:r>
-      <w:proofErr w:type="gramStart"/>
-      <w:r>
+        <w:t>The solution methods are conceptual modeling of the domain, using an object-oriented approach to software application design. Java language, Spring Framework 5.0 and Spring Boot 2.0,  build tool Maven, message queue Apache Kafka and development environment Intellij IDEA were chosen as the tools of development.</w:t>
+      </w:r>
+    </w:p>
+    <w:p>
+      <w:pPr>
+        <w:spacing w:line="360" w:lineRule="auto"/>
         <w:rPr>
           <w:rFonts w:ascii="Times New Roman" w:hAnsi="Times New Roman"/>
           <w:sz w:val="24"/>
           <w:szCs w:val="24"/>
           <w:lang w:val="en-US"/>
         </w:rPr>
-        <w:t>,  build</w:t>
-      </w:r>
-      <w:proofErr w:type="gramEnd"/>
+      </w:pPr>
       <w:r>
         <w:rPr>
           <w:rFonts w:ascii="Times New Roman" w:hAnsi="Times New Roman"/>
@@ -4717,19 +4706,20 @@
           <w:szCs w:val="24"/>
           <w:lang w:val="en-US"/>
         </w:rPr>
-        <w:t xml:space="preserve"> tool Maven, message queue Apache Kafka and development environment </w:t>
-      </w:r>
-      <w:proofErr w:type="spellStart"/>
-      <w:r>
+        <w:tab/>
+        <w:t>The resulting work is an web-application for solving algorithmics tasks which does complexity analysis of written algorithm and gives an accurate complexity estimation.</w:t>
+      </w:r>
+    </w:p>
+    <w:p>
+      <w:pPr>
+        <w:spacing w:line="360" w:lineRule="auto"/>
         <w:rPr>
           <w:rFonts w:ascii="Times New Roman" w:hAnsi="Times New Roman"/>
           <w:sz w:val="24"/>
           <w:szCs w:val="24"/>
           <w:lang w:val="en-US"/>
         </w:rPr>
-        <w:t>Intellij</w:t>
-      </w:r>
-      <w:proofErr w:type="spellEnd"/>
+      </w:pPr>
       <w:r>
         <w:rPr>
           <w:rFonts w:ascii="Times New Roman" w:hAnsi="Times New Roman"/>
@@ -4737,89 +4727,8 @@
           <w:szCs w:val="24"/>
           <w:lang w:val="en-US"/>
         </w:rPr>
-        <w:t xml:space="preserve"> IDEA were chosen as the tools of development.</w:t>
-      </w:r>
-    </w:p>
-    <w:p>
-      <w:pPr>
-        <w:spacing w:line="360" w:lineRule="auto"/>
-        <w:rPr>
-          <w:rFonts w:ascii="Times New Roman" w:hAnsi="Times New Roman"/>
-          <w:sz w:val="24"/>
-          <w:szCs w:val="24"/>
-          <w:lang w:val="en-US"/>
-        </w:rPr>
-      </w:pPr>
-      <w:r>
-        <w:rPr>
-          <w:rFonts w:ascii="Times New Roman" w:hAnsi="Times New Roman"/>
-          <w:sz w:val="24"/>
-          <w:szCs w:val="24"/>
-          <w:lang w:val="en-US"/>
-        </w:rPr>
         <w:tab/>
-        <w:t xml:space="preserve">The resulting work is </w:t>
-      </w:r>
-      <w:proofErr w:type="gramStart"/>
-      <w:r>
-        <w:rPr>
-          <w:rFonts w:ascii="Times New Roman" w:hAnsi="Times New Roman"/>
-          <w:sz w:val="24"/>
-          <w:szCs w:val="24"/>
-          <w:lang w:val="en-US"/>
-        </w:rPr>
-        <w:t>an</w:t>
-      </w:r>
-      <w:proofErr w:type="gramEnd"/>
-      <w:r>
-        <w:rPr>
-          <w:rFonts w:ascii="Times New Roman" w:hAnsi="Times New Roman"/>
-          <w:sz w:val="24"/>
-          <w:szCs w:val="24"/>
-          <w:lang w:val="en-US"/>
-        </w:rPr>
-        <w:t xml:space="preserve"> web-application for solving algorithmics tasks which does complexity analysis of written algorithm and gives an accurate complexity estimation.</w:t>
-      </w:r>
-    </w:p>
-    <w:p>
-      <w:pPr>
-        <w:spacing w:line="360" w:lineRule="auto"/>
-        <w:rPr>
-          <w:rFonts w:ascii="Times New Roman" w:hAnsi="Times New Roman"/>
-          <w:sz w:val="24"/>
-          <w:szCs w:val="24"/>
-          <w:lang w:val="en-US"/>
-        </w:rPr>
-      </w:pPr>
-      <w:r>
-        <w:rPr>
-          <w:rFonts w:ascii="Times New Roman" w:hAnsi="Times New Roman"/>
-          <w:sz w:val="24"/>
-          <w:szCs w:val="24"/>
-          <w:lang w:val="en-US"/>
-        </w:rPr>
-        <w:tab/>
-        <w:t xml:space="preserve">ALGORITHMS, ALGORITHMS COMPLEXITY, BIG-O NOTATION, DATABASE, FINAL MASTER </w:t>
-      </w:r>
-      <w:proofErr w:type="gramStart"/>
-      <w:r>
-        <w:rPr>
-          <w:rFonts w:ascii="Times New Roman" w:hAnsi="Times New Roman"/>
-          <w:sz w:val="24"/>
-          <w:szCs w:val="24"/>
-          <w:lang w:val="en-US"/>
-        </w:rPr>
-        <w:t>WORK,  JAVA</w:t>
-      </w:r>
-      <w:proofErr w:type="gramEnd"/>
-      <w:r>
-        <w:rPr>
-          <w:rFonts w:ascii="Times New Roman" w:hAnsi="Times New Roman"/>
-          <w:sz w:val="24"/>
-          <w:szCs w:val="24"/>
-          <w:lang w:val="en-US"/>
-        </w:rPr>
-        <w:t>, KAFKA, LEXICAL ANALYSIS, MONGODB, SPRING BOOT, SPRING FRAMEWORK,</w:t>
+        <w:t>ALGORITHMS, ALGORITHMS COMPLEXITY, BIG-O NOTATION, DATABASE, FINAL MASTER WORK,  JAVA, KAFKA, LEXICAL ANALYSIS, MONGODB, SPRING BOOT, SPRING FRAMEWORK,</w:t>
       </w:r>
       <w:r>
         <w:rPr>
@@ -7545,7 +7454,6 @@
         </w:rPr>
         <w:t xml:space="preserve"> (за допомогою </w:t>
       </w:r>
-      <w:proofErr w:type="spellStart"/>
       <w:r>
         <w:rPr>
           <w:rFonts w:ascii="Times New Roman" w:hAnsi="Times New Roman"/>
@@ -7553,17 +7461,7 @@
           <w:szCs w:val="24"/>
           <w:lang w:val="en-US"/>
         </w:rPr>
-        <w:t>GoF</w:t>
-      </w:r>
-      <w:proofErr w:type="spellEnd"/>
-      <w:r>
-        <w:rPr>
-          <w:rFonts w:ascii="Times New Roman" w:hAnsi="Times New Roman"/>
-          <w:sz w:val="24"/>
-          <w:szCs w:val="24"/>
-          <w:lang w:val="en-US"/>
-        </w:rPr>
-        <w:t xml:space="preserve">[4] </w:t>
+        <w:t xml:space="preserve">GoF[4] </w:t>
       </w:r>
       <w:r>
         <w:rPr>
@@ -7878,7 +7776,6 @@
         </w:rPr>
         <w:t xml:space="preserve">веб-частина додатку повинна бути реалізована за допомогою мови </w:t>
       </w:r>
-      <w:proofErr w:type="spellStart"/>
       <w:r>
         <w:rPr>
           <w:rFonts w:ascii="Times New Roman" w:hAnsi="Times New Roman"/>
@@ -7886,17 +7783,7 @@
           <w:szCs w:val="24"/>
           <w:lang w:val="en-US"/>
         </w:rPr>
-        <w:t>Javascript</w:t>
-      </w:r>
-      <w:proofErr w:type="spellEnd"/>
-      <w:r>
-        <w:rPr>
-          <w:rFonts w:ascii="Times New Roman" w:hAnsi="Times New Roman"/>
-          <w:sz w:val="24"/>
-          <w:szCs w:val="24"/>
-          <w:lang w:val="en-US"/>
-        </w:rPr>
-        <w:t xml:space="preserve"> </w:t>
+        <w:t xml:space="preserve">Javascript </w:t>
       </w:r>
       <w:r>
         <w:rPr>
@@ -8381,7 +8268,6 @@
         </w:rPr>
         <w:t xml:space="preserve">для взаємодії клієнта-сервера обрано </w:t>
       </w:r>
-      <w:proofErr w:type="gramStart"/>
       <w:r>
         <w:rPr>
           <w:rFonts w:ascii="Times New Roman" w:hAnsi="Times New Roman"/>
@@ -8389,17 +8275,7 @@
           <w:szCs w:val="24"/>
           <w:lang w:val="en-US"/>
         </w:rPr>
-        <w:t>RESTful[</w:t>
-      </w:r>
-      <w:proofErr w:type="gramEnd"/>
-      <w:r>
-        <w:rPr>
-          <w:rFonts w:ascii="Times New Roman" w:hAnsi="Times New Roman"/>
-          <w:sz w:val="24"/>
-          <w:szCs w:val="24"/>
-          <w:lang w:val="en-US"/>
-        </w:rPr>
-        <w:t>8]</w:t>
+        <w:t>RESTful[8]</w:t>
       </w:r>
       <w:r>
         <w:rPr>
@@ -8546,7 +8422,7 @@
         <w:pStyle w:val="ListParagraph"/>
         <w:numPr>
           <w:ilvl w:val="0"/>
-          <w:numId w:val="10"/>
+          <w:numId w:val="11"/>
         </w:numPr>
         <w:spacing w:after="160" w:line="360" w:lineRule="auto"/>
         <w:jc w:val="both"/>
@@ -8557,8 +8433,612 @@
           <w:lang w:val="uk-UA"/>
         </w:rPr>
       </w:pPr>
+      <w:r>
+        <w:rPr>
+          <w:rFonts w:ascii="Times New Roman" w:hAnsi="Times New Roman"/>
+          <w:sz w:val="24"/>
+          <w:szCs w:val="24"/>
+          <w:lang w:val="uk-UA"/>
+        </w:rPr>
+        <w:t>виведення на екран списку доступних задач для вирішення (в основному, направлених на практику конкретних алгоритмів);</w:t>
+      </w:r>
+    </w:p>
+    <w:p>
+      <w:pPr>
+        <w:pStyle w:val="ListParagraph"/>
+        <w:numPr>
+          <w:ilvl w:val="0"/>
+          <w:numId w:val="11"/>
+        </w:numPr>
+        <w:spacing w:after="160" w:line="360" w:lineRule="auto"/>
+        <w:jc w:val="both"/>
+        <w:rPr>
+          <w:rFonts w:ascii="Times New Roman" w:hAnsi="Times New Roman"/>
+          <w:sz w:val="24"/>
+          <w:szCs w:val="24"/>
+          <w:lang w:val="uk-UA"/>
+        </w:rPr>
+      </w:pPr>
+      <w:r>
+        <w:rPr>
+          <w:rFonts w:ascii="Times New Roman" w:hAnsi="Times New Roman"/>
+          <w:sz w:val="24"/>
+          <w:szCs w:val="24"/>
+          <w:lang w:val="uk-UA"/>
+        </w:rPr>
+        <w:lastRenderedPageBreak/>
+        <w:t>зчитування написаного коду та аналіз складності:</w:t>
+      </w:r>
+    </w:p>
+    <w:p>
+      <w:pPr>
+        <w:pStyle w:val="ListParagraph"/>
+        <w:numPr>
+          <w:ilvl w:val="1"/>
+          <w:numId w:val="11"/>
+        </w:numPr>
+        <w:spacing w:after="160" w:line="360" w:lineRule="auto"/>
+        <w:jc w:val="both"/>
+        <w:rPr>
+          <w:rFonts w:ascii="Times New Roman" w:hAnsi="Times New Roman"/>
+          <w:sz w:val="24"/>
+          <w:szCs w:val="24"/>
+          <w:lang w:val="uk-UA"/>
+        </w:rPr>
+      </w:pPr>
+      <w:r>
+        <w:rPr>
+          <w:rFonts w:ascii="Times New Roman" w:hAnsi="Times New Roman"/>
+          <w:sz w:val="24"/>
+          <w:szCs w:val="24"/>
+          <w:lang w:val="uk-UA"/>
+        </w:rPr>
+        <w:t>пошук структур, які не підтримуються лексичним алгоритмом;</w:t>
+      </w:r>
+    </w:p>
+    <w:p>
+      <w:pPr>
+        <w:pStyle w:val="ListParagraph"/>
+        <w:numPr>
+          <w:ilvl w:val="1"/>
+          <w:numId w:val="11"/>
+        </w:numPr>
+        <w:spacing w:after="160" w:line="360" w:lineRule="auto"/>
+        <w:jc w:val="both"/>
+        <w:rPr>
+          <w:rFonts w:ascii="Times New Roman" w:hAnsi="Times New Roman"/>
+          <w:sz w:val="24"/>
+          <w:szCs w:val="24"/>
+          <w:lang w:val="uk-UA"/>
+        </w:rPr>
+      </w:pPr>
+      <w:r>
+        <w:rPr>
+          <w:rFonts w:ascii="Times New Roman" w:hAnsi="Times New Roman"/>
+          <w:sz w:val="24"/>
+          <w:szCs w:val="24"/>
+          <w:lang w:val="uk-UA"/>
+        </w:rPr>
+        <w:t>розбиття коду на лексеми та обробка лексем (підрахунок кількості операцій);</w:t>
+      </w:r>
+    </w:p>
+    <w:p>
+      <w:pPr>
+        <w:pStyle w:val="ListParagraph"/>
+        <w:numPr>
+          <w:ilvl w:val="1"/>
+          <w:numId w:val="11"/>
+        </w:numPr>
+        <w:spacing w:after="160" w:line="360" w:lineRule="auto"/>
+        <w:jc w:val="both"/>
+        <w:rPr>
+          <w:rFonts w:ascii="Times New Roman" w:hAnsi="Times New Roman"/>
+          <w:sz w:val="24"/>
+          <w:szCs w:val="24"/>
+          <w:lang w:val="uk-UA"/>
+        </w:rPr>
+      </w:pPr>
+      <w:r>
+        <w:rPr>
+          <w:rFonts w:ascii="Times New Roman" w:hAnsi="Times New Roman"/>
+          <w:sz w:val="24"/>
+          <w:szCs w:val="24"/>
+          <w:lang w:val="uk-UA"/>
+        </w:rPr>
+        <w:t>спроба отримати результат (у випадку невдачі – перехід до наступного пункту);</w:t>
+      </w:r>
+    </w:p>
+    <w:p>
+      <w:pPr>
+        <w:pStyle w:val="ListParagraph"/>
+        <w:numPr>
+          <w:ilvl w:val="1"/>
+          <w:numId w:val="11"/>
+        </w:numPr>
+        <w:spacing w:after="160" w:line="360" w:lineRule="auto"/>
+        <w:jc w:val="both"/>
+        <w:rPr>
+          <w:rFonts w:ascii="Times New Roman" w:hAnsi="Times New Roman"/>
+          <w:sz w:val="24"/>
+          <w:szCs w:val="24"/>
+          <w:lang w:val="uk-UA"/>
+        </w:rPr>
+      </w:pPr>
+      <w:r>
+        <w:rPr>
+          <w:rFonts w:ascii="Times New Roman" w:hAnsi="Times New Roman"/>
+          <w:sz w:val="24"/>
+          <w:szCs w:val="24"/>
+          <w:lang w:val="uk-UA"/>
+        </w:rPr>
+        <w:t>оцінка коду часовим алгоритмом:</w:t>
+      </w:r>
+    </w:p>
+    <w:p>
+      <w:pPr>
+        <w:pStyle w:val="ListParagraph"/>
+        <w:numPr>
+          <w:ilvl w:val="2"/>
+          <w:numId w:val="11"/>
+        </w:numPr>
+        <w:spacing w:after="160" w:line="360" w:lineRule="auto"/>
+        <w:jc w:val="both"/>
+        <w:rPr>
+          <w:rFonts w:ascii="Times New Roman" w:hAnsi="Times New Roman"/>
+          <w:sz w:val="24"/>
+          <w:szCs w:val="24"/>
+          <w:lang w:val="uk-UA"/>
+        </w:rPr>
+      </w:pPr>
+      <w:r>
+        <w:rPr>
+          <w:rFonts w:ascii="Times New Roman" w:hAnsi="Times New Roman"/>
+          <w:sz w:val="24"/>
+          <w:szCs w:val="24"/>
+          <w:lang w:val="uk-UA"/>
+        </w:rPr>
+        <w:t>виконання програми на різних наборах даних різних розмірів;</w:t>
+      </w:r>
+    </w:p>
+    <w:p>
+      <w:pPr>
+        <w:pStyle w:val="ListParagraph"/>
+        <w:numPr>
+          <w:ilvl w:val="2"/>
+          <w:numId w:val="11"/>
+        </w:numPr>
+        <w:spacing w:after="160" w:line="360" w:lineRule="auto"/>
+        <w:jc w:val="both"/>
+        <w:rPr>
+          <w:rFonts w:ascii="Times New Roman" w:hAnsi="Times New Roman"/>
+          <w:sz w:val="24"/>
+          <w:szCs w:val="24"/>
+          <w:lang w:val="uk-UA"/>
+        </w:rPr>
+      </w:pPr>
+      <w:r>
+        <w:rPr>
+          <w:rFonts w:ascii="Times New Roman" w:hAnsi="Times New Roman"/>
+          <w:sz w:val="24"/>
+          <w:szCs w:val="24"/>
+          <w:lang w:val="uk-UA"/>
+        </w:rPr>
+        <w:t>підрахунок часу на виконання програми на кожному набору даних;</w:t>
+      </w:r>
+    </w:p>
+    <w:p>
+      <w:pPr>
+        <w:pStyle w:val="ListParagraph"/>
+        <w:numPr>
+          <w:ilvl w:val="2"/>
+          <w:numId w:val="11"/>
+        </w:numPr>
+        <w:spacing w:after="160" w:line="360" w:lineRule="auto"/>
+        <w:jc w:val="both"/>
+        <w:rPr>
+          <w:rFonts w:ascii="Times New Roman" w:hAnsi="Times New Roman"/>
+          <w:sz w:val="24"/>
+          <w:szCs w:val="24"/>
+          <w:lang w:val="uk-UA"/>
+        </w:rPr>
+      </w:pPr>
+      <w:r>
+        <w:rPr>
+          <w:rFonts w:ascii="Times New Roman" w:hAnsi="Times New Roman"/>
+          <w:sz w:val="24"/>
+          <w:szCs w:val="24"/>
+          <w:lang w:val="uk-UA"/>
+        </w:rPr>
+        <w:t>вичислення формули росту часу від кількості даних;</w:t>
+      </w:r>
+    </w:p>
+    <w:p>
+      <w:pPr>
+        <w:pStyle w:val="ListParagraph"/>
+        <w:numPr>
+          <w:ilvl w:val="2"/>
+          <w:numId w:val="11"/>
+        </w:numPr>
+        <w:spacing w:after="160" w:line="360" w:lineRule="auto"/>
+        <w:jc w:val="both"/>
+        <w:rPr>
+          <w:rFonts w:ascii="Times New Roman" w:hAnsi="Times New Roman"/>
+          <w:sz w:val="24"/>
+          <w:szCs w:val="24"/>
+          <w:lang w:val="uk-UA"/>
+        </w:rPr>
+      </w:pPr>
+      <w:r>
+        <w:rPr>
+          <w:rFonts w:ascii="Times New Roman" w:hAnsi="Times New Roman"/>
+          <w:sz w:val="24"/>
+          <w:szCs w:val="24"/>
+          <w:lang w:val="uk-UA"/>
+        </w:rPr>
+        <w:t>поверненя оцінки складності;</w:t>
+      </w:r>
+    </w:p>
+    <w:p>
+      <w:pPr>
+        <w:pStyle w:val="ListParagraph"/>
+        <w:numPr>
+          <w:ilvl w:val="0"/>
+          <w:numId w:val="11"/>
+        </w:numPr>
+        <w:spacing w:after="160" w:line="360" w:lineRule="auto"/>
+        <w:jc w:val="both"/>
+        <w:rPr>
+          <w:rFonts w:ascii="Times New Roman" w:hAnsi="Times New Roman"/>
+          <w:sz w:val="24"/>
+          <w:szCs w:val="24"/>
+          <w:lang w:val="uk-UA"/>
+        </w:rPr>
+      </w:pPr>
+      <w:r>
+        <w:rPr>
+          <w:rFonts w:ascii="Times New Roman" w:hAnsi="Times New Roman"/>
+          <w:sz w:val="24"/>
+          <w:szCs w:val="24"/>
+          <w:lang w:val="uk-UA"/>
+        </w:rPr>
+        <w:t>повернення результату про складність алгоритму користувачеві.</w:t>
+      </w:r>
+    </w:p>
+    <w:p>
+      <w:pPr>
+        <w:spacing w:after="160" w:line="360" w:lineRule="auto"/>
+        <w:ind w:left="360"/>
+        <w:jc w:val="both"/>
+        <w:rPr>
+          <w:rFonts w:ascii="Times New Roman" w:hAnsi="Times New Roman"/>
+          <w:sz w:val="24"/>
+          <w:szCs w:val="24"/>
+          <w:lang w:val="uk-UA"/>
+        </w:rPr>
+      </w:pPr>
+      <w:r>
+        <w:rPr>
+          <w:rFonts w:ascii="Times New Roman" w:hAnsi="Times New Roman"/>
+          <w:sz w:val="24"/>
+          <w:szCs w:val="24"/>
+          <w:lang w:val="uk-UA"/>
+        </w:rPr>
+        <w:t>Отже, у ході розробки програмної системи необхідно проаналізувати предметну область лексичного аналізу коду, проаналізувати методи оцінювання вкладених інструкцій (використання спеціальних структур даних для зберігання стану даної лексеми), проаналізувати найпоширеніші функції складності та навчитись правильно переводити кількість операцій у функцію складності.</w:t>
+      </w:r>
+    </w:p>
+    <w:p>
+      <w:pPr>
+        <w:spacing w:after="160" w:line="360" w:lineRule="auto"/>
+        <w:ind w:left="360"/>
+        <w:jc w:val="both"/>
+        <w:rPr>
+          <w:rFonts w:ascii="Times New Roman" w:hAnsi="Times New Roman"/>
+          <w:sz w:val="24"/>
+          <w:szCs w:val="24"/>
+          <w:lang w:val="uk-UA"/>
+        </w:rPr>
+      </w:pPr>
+    </w:p>
+    <w:p>
+      <w:pPr>
+        <w:pStyle w:val="Heading2"/>
+        <w:ind w:left="709" w:firstLine="0"/>
+        <w:rPr>
+          <w:szCs w:val="24"/>
+          <w:lang w:val="uk-UA"/>
+        </w:rPr>
+      </w:pPr>
+      <w:r>
+        <w:rPr>
+          <w:szCs w:val="24"/>
+          <w:lang w:val="uk-UA"/>
+        </w:rPr>
+        <w:t>2.</w:t>
+      </w:r>
+      <w:r>
+        <w:rPr>
+          <w:szCs w:val="24"/>
+          <w:lang w:val="uk-UA"/>
+        </w:rPr>
+        <w:t>3</w:t>
+      </w:r>
+      <w:r>
+        <w:rPr>
+          <w:szCs w:val="24"/>
+          <w:lang w:val="uk-UA"/>
+        </w:rPr>
+        <w:t xml:space="preserve"> Вимоги до </w:t>
+      </w:r>
+      <w:r>
+        <w:rPr>
+          <w:szCs w:val="24"/>
+          <w:lang w:val="uk-UA"/>
+        </w:rPr>
+        <w:t>клієнта</w:t>
+      </w:r>
+    </w:p>
+    <w:p>
+      <w:pPr>
+        <w:rPr>
+          <w:lang w:val="uk-UA" w:eastAsia="x-none"/>
+        </w:rPr>
+      </w:pPr>
+    </w:p>
+    <w:p>
+      <w:pPr>
+        <w:rPr>
+          <w:rFonts w:ascii="Times New Roman" w:hAnsi="Times New Roman"/>
+          <w:sz w:val="24"/>
+          <w:szCs w:val="24"/>
+          <w:lang w:val="uk-UA" w:eastAsia="x-none"/>
+        </w:rPr>
+      </w:pPr>
+      <w:r>
+        <w:rPr>
+          <w:lang w:val="uk-UA" w:eastAsia="x-none"/>
+        </w:rPr>
+        <w:tab/>
+      </w:r>
+      <w:r>
+        <w:rPr>
+          <w:rFonts w:ascii="Times New Roman" w:hAnsi="Times New Roman"/>
+          <w:sz w:val="24"/>
+          <w:szCs w:val="24"/>
+          <w:lang w:val="uk-UA" w:eastAsia="x-none"/>
+        </w:rPr>
+        <w:t xml:space="preserve">Система розробляється у вигляді </w:t>
+      </w:r>
+      <w:r>
+        <w:rPr>
+          <w:rFonts w:ascii="Times New Roman" w:hAnsi="Times New Roman"/>
+          <w:sz w:val="24"/>
+          <w:szCs w:val="24"/>
+          <w:lang w:val="ru-UA" w:eastAsia="x-none"/>
+        </w:rPr>
+        <w:t>веб-</w:t>
+      </w:r>
+      <w:r>
+        <w:rPr>
+          <w:rFonts w:ascii="Times New Roman" w:hAnsi="Times New Roman"/>
+          <w:sz w:val="24"/>
+          <w:szCs w:val="24"/>
+          <w:lang w:val="uk-UA" w:eastAsia="x-none"/>
+        </w:rPr>
+        <w:t>додатку, що не потребує спеціального програмного забезпечення або високих вимог до апаратного обладнання для користування з системою. До переліку вимог можна віднести:</w:t>
+      </w:r>
+    </w:p>
+    <w:p>
+      <w:pPr>
+        <w:pStyle w:val="ListParagraph"/>
+        <w:numPr>
+          <w:ilvl w:val="0"/>
+          <w:numId w:val="12"/>
+        </w:numPr>
+        <w:rPr>
+          <w:rFonts w:ascii="Times New Roman" w:hAnsi="Times New Roman"/>
+          <w:sz w:val="24"/>
+          <w:szCs w:val="24"/>
+          <w:lang w:val="uk-UA" w:eastAsia="x-none"/>
+        </w:rPr>
+      </w:pPr>
+      <w:r>
+        <w:rPr>
+          <w:rFonts w:ascii="Times New Roman" w:hAnsi="Times New Roman"/>
+          <w:sz w:val="24"/>
+          <w:szCs w:val="24"/>
+          <w:lang w:val="uk-UA" w:eastAsia="x-none"/>
+        </w:rPr>
+        <w:t>наявність веб-браузеру;</w:t>
+      </w:r>
+    </w:p>
+    <w:p>
+      <w:pPr>
+        <w:pStyle w:val="ListParagraph"/>
+        <w:numPr>
+          <w:ilvl w:val="0"/>
+          <w:numId w:val="12"/>
+        </w:numPr>
+        <w:rPr>
+          <w:rFonts w:ascii="Times New Roman" w:hAnsi="Times New Roman"/>
+          <w:sz w:val="24"/>
+          <w:szCs w:val="24"/>
+          <w:lang w:val="en-US" w:eastAsia="x-none"/>
+        </w:rPr>
+      </w:pPr>
+      <w:r>
+        <w:rPr>
+          <w:rFonts w:ascii="Times New Roman" w:hAnsi="Times New Roman"/>
+          <w:sz w:val="24"/>
+          <w:szCs w:val="24"/>
+          <w:lang w:val="uk-UA" w:eastAsia="x-none"/>
+        </w:rPr>
+        <w:t xml:space="preserve">наявність доступу до мережі </w:t>
+      </w:r>
+      <w:r>
+        <w:rPr>
+          <w:rFonts w:ascii="Times New Roman" w:hAnsi="Times New Roman"/>
+          <w:sz w:val="24"/>
+          <w:szCs w:val="24"/>
+          <w:lang w:val="en-US" w:eastAsia="x-none"/>
+        </w:rPr>
+        <w:t>Internet.</w:t>
+      </w:r>
+    </w:p>
+    <w:p>
+      <w:pPr>
+        <w:spacing w:after="160" w:line="259" w:lineRule="auto"/>
+        <w:rPr>
+          <w:rFonts w:ascii="Times New Roman" w:hAnsi="Times New Roman"/>
+          <w:sz w:val="24"/>
+          <w:szCs w:val="24"/>
+          <w:lang w:val="en-US" w:eastAsia="x-none"/>
+        </w:rPr>
+      </w:pPr>
+      <w:r>
+        <w:rPr>
+          <w:rFonts w:ascii="Times New Roman" w:hAnsi="Times New Roman"/>
+          <w:sz w:val="24"/>
+          <w:szCs w:val="24"/>
+          <w:lang w:val="en-US" w:eastAsia="x-none"/>
+        </w:rPr>
+        <w:br w:type="page"/>
+      </w:r>
+    </w:p>
+    <w:p>
+      <w:pPr>
+        <w:pStyle w:val="ListParagraph"/>
+        <w:rPr>
+          <w:rFonts w:ascii="Times New Roman" w:hAnsi="Times New Roman"/>
+          <w:sz w:val="24"/>
+          <w:szCs w:val="24"/>
+          <w:lang w:val="uk-UA" w:eastAsia="x-none"/>
+        </w:rPr>
+      </w:pPr>
+    </w:p>
+    <w:p>
+      <w:pPr>
+        <w:pStyle w:val="Heading1"/>
+        <w:numPr>
+          <w:ilvl w:val="0"/>
+          <w:numId w:val="3"/>
+        </w:numPr>
+        <w:rPr>
+          <w:b/>
+          <w:sz w:val="28"/>
+          <w:lang w:val="uk-UA"/>
+        </w:rPr>
+      </w:pPr>
+      <w:r>
+        <w:rPr>
+          <w:b/>
+          <w:sz w:val="28"/>
+          <w:lang w:val="uk-UA"/>
+        </w:rPr>
+        <w:t>ОПИС ПРИЙНЯТИХ ПРОЕКТНИХ РІШЕНЬ</w:t>
+      </w:r>
+    </w:p>
+    <w:p>
+      <w:pPr>
+        <w:pStyle w:val="Heading2"/>
+        <w:numPr>
+          <w:ilvl w:val="1"/>
+          <w:numId w:val="3"/>
+        </w:numPr>
+        <w:rPr>
+          <w:szCs w:val="24"/>
+          <w:lang w:val="uk-UA"/>
+        </w:rPr>
+      </w:pPr>
+      <w:r>
+        <w:rPr>
+          <w:szCs w:val="24"/>
+          <w:lang w:val="uk-UA"/>
+        </w:rPr>
+        <w:t xml:space="preserve">Аналіз та </w:t>
+      </w:r>
+      <w:r>
+        <w:rPr>
+          <w:szCs w:val="24"/>
+          <w:lang w:val="en-US"/>
+        </w:rPr>
+        <w:t>UML-</w:t>
+      </w:r>
+      <w:r>
+        <w:rPr>
+          <w:szCs w:val="24"/>
+          <w:lang w:val="uk-UA"/>
+        </w:rPr>
+        <w:t>моделювання предметної області оцінювання складності алгоритмів</w:t>
+      </w:r>
+    </w:p>
+    <w:p>
+      <w:pPr>
+        <w:rPr>
+          <w:lang w:val="uk-UA" w:eastAsia="x-none"/>
+        </w:rPr>
+      </w:pPr>
+    </w:p>
+    <w:p>
+      <w:pPr>
+        <w:ind w:left="709"/>
+        <w:rPr>
+          <w:rFonts w:ascii="Times New Roman" w:hAnsi="Times New Roman"/>
+          <w:sz w:val="24"/>
+          <w:szCs w:val="24"/>
+          <w:lang w:val="uk-UA" w:eastAsia="x-none"/>
+        </w:rPr>
+      </w:pPr>
+      <w:r>
+        <w:rPr>
+          <w:rFonts w:ascii="Times New Roman" w:hAnsi="Times New Roman"/>
+          <w:sz w:val="24"/>
+          <w:szCs w:val="24"/>
+          <w:lang w:val="uk-UA" w:eastAsia="x-none"/>
+        </w:rPr>
+        <w:t>Для</w:t>
+      </w:r>
       <w:bookmarkStart w:id="3" w:name="_GoBack"/>
       <w:bookmarkEnd w:id="3"/>
+    </w:p>
+    <w:p>
+      <w:pPr>
+        <w:rPr>
+          <w:lang w:val="uk-UA" w:eastAsia="x-none"/>
+        </w:rPr>
+      </w:pPr>
+    </w:p>
+    <w:p>
+      <w:pPr>
+        <w:spacing w:after="160" w:line="360" w:lineRule="auto"/>
+        <w:jc w:val="both"/>
+        <w:rPr>
+          <w:rFonts w:ascii="Times New Roman" w:hAnsi="Times New Roman"/>
+          <w:sz w:val="24"/>
+          <w:szCs w:val="24"/>
+          <w:lang w:val="uk-UA"/>
+        </w:rPr>
+      </w:pPr>
+    </w:p>
+    <w:p>
+      <w:pPr>
+        <w:spacing w:after="160" w:line="360" w:lineRule="auto"/>
+        <w:jc w:val="both"/>
+        <w:rPr>
+          <w:rFonts w:ascii="Times New Roman" w:hAnsi="Times New Roman"/>
+          <w:sz w:val="24"/>
+          <w:szCs w:val="24"/>
+          <w:lang w:val="uk-UA"/>
+        </w:rPr>
+      </w:pPr>
+      <w:r>
+        <w:rPr>
+          <w:rFonts w:ascii="Times New Roman" w:hAnsi="Times New Roman"/>
+          <w:sz w:val="24"/>
+          <w:szCs w:val="24"/>
+          <w:lang w:val="uk-UA"/>
+        </w:rPr>
+        <w:tab/>
+      </w:r>
     </w:p>
     <w:sectPr>
       <w:pgSz w:w="12240" w:h="15840"/>
@@ -8799,9 +9279,9 @@
     </w:lvl>
   </w:abstractNum>
   <w:abstractNum w:abstractNumId="2" w15:restartNumberingAfterBreak="0">
-    <w:nsid w:val="1D8D5AAD"/>
+    <w:nsid w:val="1ADB6DE5"/>
     <w:multiLevelType w:val="hybridMultilevel"/>
-    <w:tmpl w:val="73282D5A"/>
+    <w:tmpl w:val="E3AE4C16"/>
     <w:lvl w:ilvl="0" w:tplc="F93E7812">
       <w:start w:val="2014"/>
       <w:numFmt w:val="bullet"/>
@@ -8912,9 +9392,9 @@
     </w:lvl>
   </w:abstractNum>
   <w:abstractNum w:abstractNumId="3" w15:restartNumberingAfterBreak="0">
-    <w:nsid w:val="20261A77"/>
+    <w:nsid w:val="1D8D5AAD"/>
     <w:multiLevelType w:val="hybridMultilevel"/>
-    <w:tmpl w:val="DCB2230C"/>
+    <w:tmpl w:val="73282D5A"/>
     <w:lvl w:ilvl="0" w:tplc="F93E7812">
       <w:start w:val="2014"/>
       <w:numFmt w:val="bullet"/>
@@ -9025,129 +9505,16 @@
     </w:lvl>
   </w:abstractNum>
   <w:abstractNum w:abstractNumId="4" w15:restartNumberingAfterBreak="0">
-    <w:nsid w:val="24796B4E"/>
+    <w:nsid w:val="20261A77"/>
     <w:multiLevelType w:val="hybridMultilevel"/>
-    <w:tmpl w:val="8BD62C5E"/>
-    <w:lvl w:ilvl="0" w:tplc="FFFFFFFF">
-      <w:start w:val="1"/>
-      <w:numFmt w:val="decimal"/>
-      <w:lvlText w:val="%1."/>
-      <w:lvlJc w:val="left"/>
-      <w:pPr>
-        <w:tabs>
-          <w:tab w:val="num" w:pos="1077"/>
-        </w:tabs>
-        <w:ind w:left="1077" w:hanging="360"/>
-      </w:pPr>
-    </w:lvl>
-    <w:lvl w:ilvl="1" w:tplc="FFFFFFFF">
-      <w:start w:val="1"/>
-      <w:numFmt w:val="lowerLetter"/>
-      <w:lvlText w:val="%2."/>
-      <w:lvlJc w:val="left"/>
-      <w:pPr>
-        <w:tabs>
-          <w:tab w:val="num" w:pos="1797"/>
-        </w:tabs>
-        <w:ind w:left="1797" w:hanging="360"/>
-      </w:pPr>
-    </w:lvl>
-    <w:lvl w:ilvl="2" w:tplc="FFFFFFFF">
-      <w:start w:val="1"/>
-      <w:numFmt w:val="lowerRoman"/>
-      <w:lvlText w:val="%3."/>
-      <w:lvlJc w:val="right"/>
-      <w:pPr>
-        <w:tabs>
-          <w:tab w:val="num" w:pos="2517"/>
-        </w:tabs>
-        <w:ind w:left="2517" w:hanging="180"/>
-      </w:pPr>
-    </w:lvl>
-    <w:lvl w:ilvl="3" w:tplc="FFFFFFFF">
-      <w:start w:val="1"/>
-      <w:numFmt w:val="decimal"/>
-      <w:lvlText w:val="%4."/>
-      <w:lvlJc w:val="left"/>
-      <w:pPr>
-        <w:tabs>
-          <w:tab w:val="num" w:pos="3237"/>
-        </w:tabs>
-        <w:ind w:left="3237" w:hanging="360"/>
-      </w:pPr>
-    </w:lvl>
-    <w:lvl w:ilvl="4" w:tplc="FFFFFFFF">
-      <w:start w:val="1"/>
-      <w:numFmt w:val="lowerLetter"/>
-      <w:lvlText w:val="%5."/>
-      <w:lvlJc w:val="left"/>
-      <w:pPr>
-        <w:tabs>
-          <w:tab w:val="num" w:pos="3957"/>
-        </w:tabs>
-        <w:ind w:left="3957" w:hanging="360"/>
-      </w:pPr>
-    </w:lvl>
-    <w:lvl w:ilvl="5" w:tplc="FFFFFFFF">
-      <w:start w:val="1"/>
-      <w:numFmt w:val="lowerRoman"/>
-      <w:lvlText w:val="%6."/>
-      <w:lvlJc w:val="right"/>
-      <w:pPr>
-        <w:tabs>
-          <w:tab w:val="num" w:pos="4677"/>
-        </w:tabs>
-        <w:ind w:left="4677" w:hanging="180"/>
-      </w:pPr>
-    </w:lvl>
-    <w:lvl w:ilvl="6" w:tplc="FFFFFFFF">
-      <w:start w:val="1"/>
-      <w:numFmt w:val="decimal"/>
-      <w:lvlText w:val="%7."/>
-      <w:lvlJc w:val="left"/>
-      <w:pPr>
-        <w:tabs>
-          <w:tab w:val="num" w:pos="5397"/>
-        </w:tabs>
-        <w:ind w:left="5397" w:hanging="360"/>
-      </w:pPr>
-    </w:lvl>
-    <w:lvl w:ilvl="7" w:tplc="FFFFFFFF">
-      <w:start w:val="1"/>
-      <w:numFmt w:val="lowerLetter"/>
-      <w:lvlText w:val="%8."/>
-      <w:lvlJc w:val="left"/>
-      <w:pPr>
-        <w:tabs>
-          <w:tab w:val="num" w:pos="6117"/>
-        </w:tabs>
-        <w:ind w:left="6117" w:hanging="360"/>
-      </w:pPr>
-    </w:lvl>
-    <w:lvl w:ilvl="8" w:tplc="FFFFFFFF">
-      <w:start w:val="1"/>
-      <w:numFmt w:val="lowerRoman"/>
-      <w:lvlText w:val="%9."/>
-      <w:lvlJc w:val="right"/>
-      <w:pPr>
-        <w:tabs>
-          <w:tab w:val="num" w:pos="6837"/>
-        </w:tabs>
-        <w:ind w:left="6837" w:hanging="180"/>
-      </w:pPr>
-    </w:lvl>
-  </w:abstractNum>
-  <w:abstractNum w:abstractNumId="5" w15:restartNumberingAfterBreak="0">
-    <w:nsid w:val="2FE77AC9"/>
-    <w:multiLevelType w:val="hybridMultilevel"/>
-    <w:tmpl w:val="FBE4F882"/>
+    <w:tmpl w:val="DCB2230C"/>
     <w:lvl w:ilvl="0" w:tplc="F93E7812">
       <w:start w:val="2014"/>
       <w:numFmt w:val="bullet"/>
       <w:lvlText w:val="–"/>
       <w:lvlJc w:val="left"/>
       <w:pPr>
-        <w:ind w:left="2280" w:hanging="360"/>
+        <w:ind w:left="720" w:hanging="360"/>
       </w:pPr>
       <w:rPr>
         <w:rFonts w:ascii="Times New Roman" w:eastAsia="Calibri" w:hAnsi="Times New Roman" w:cs="Times New Roman" w:hint="default"/>
@@ -9159,7 +9526,7 @@
       <w:lvlText w:val="o"/>
       <w:lvlJc w:val="left"/>
       <w:pPr>
-        <w:ind w:left="2580" w:hanging="360"/>
+        <w:ind w:left="1440" w:hanging="360"/>
       </w:pPr>
       <w:rPr>
         <w:rFonts w:ascii="Courier New" w:hAnsi="Courier New" w:cs="Courier New" w:hint="default"/>
@@ -9171,7 +9538,7 @@
       <w:lvlText w:val=""/>
       <w:lvlJc w:val="left"/>
       <w:pPr>
-        <w:ind w:left="3300" w:hanging="360"/>
+        <w:ind w:left="2160" w:hanging="360"/>
       </w:pPr>
       <w:rPr>
         <w:rFonts w:ascii="Wingdings" w:hAnsi="Wingdings" w:hint="default"/>
@@ -9183,7 +9550,7 @@
       <w:lvlText w:val=""/>
       <w:lvlJc w:val="left"/>
       <w:pPr>
-        <w:ind w:left="4020" w:hanging="360"/>
+        <w:ind w:left="2880" w:hanging="360"/>
       </w:pPr>
       <w:rPr>
         <w:rFonts w:ascii="Symbol" w:hAnsi="Symbol" w:hint="default"/>
@@ -9195,7 +9562,7 @@
       <w:lvlText w:val="o"/>
       <w:lvlJc w:val="left"/>
       <w:pPr>
-        <w:ind w:left="4740" w:hanging="360"/>
+        <w:ind w:left="3600" w:hanging="360"/>
       </w:pPr>
       <w:rPr>
         <w:rFonts w:ascii="Courier New" w:hAnsi="Courier New" w:cs="Courier New" w:hint="default"/>
@@ -9207,7 +9574,7 @@
       <w:lvlText w:val=""/>
       <w:lvlJc w:val="left"/>
       <w:pPr>
-        <w:ind w:left="5460" w:hanging="360"/>
+        <w:ind w:left="4320" w:hanging="360"/>
       </w:pPr>
       <w:rPr>
         <w:rFonts w:ascii="Wingdings" w:hAnsi="Wingdings" w:hint="default"/>
@@ -9219,7 +9586,7 @@
       <w:lvlText w:val=""/>
       <w:lvlJc w:val="left"/>
       <w:pPr>
-        <w:ind w:left="6180" w:hanging="360"/>
+        <w:ind w:left="5040" w:hanging="360"/>
       </w:pPr>
       <w:rPr>
         <w:rFonts w:ascii="Symbol" w:hAnsi="Symbol" w:hint="default"/>
@@ -9231,7 +9598,7 @@
       <w:lvlText w:val="o"/>
       <w:lvlJc w:val="left"/>
       <w:pPr>
-        <w:ind w:left="6900" w:hanging="360"/>
+        <w:ind w:left="5760" w:hanging="360"/>
       </w:pPr>
       <w:rPr>
         <w:rFonts w:ascii="Courier New" w:hAnsi="Courier New" w:cs="Courier New" w:hint="default"/>
@@ -9243,14 +9610,240 @@
       <w:lvlText w:val=""/>
       <w:lvlJc w:val="left"/>
       <w:pPr>
-        <w:ind w:left="7620" w:hanging="360"/>
+        <w:ind w:left="6480" w:hanging="360"/>
       </w:pPr>
       <w:rPr>
         <w:rFonts w:ascii="Wingdings" w:hAnsi="Wingdings" w:hint="default"/>
       </w:rPr>
     </w:lvl>
   </w:abstractNum>
+  <w:abstractNum w:abstractNumId="5" w15:restartNumberingAfterBreak="0">
+    <w:nsid w:val="24796B4E"/>
+    <w:multiLevelType w:val="hybridMultilevel"/>
+    <w:tmpl w:val="8BD62C5E"/>
+    <w:lvl w:ilvl="0" w:tplc="FFFFFFFF">
+      <w:start w:val="1"/>
+      <w:numFmt w:val="decimal"/>
+      <w:lvlText w:val="%1."/>
+      <w:lvlJc w:val="left"/>
+      <w:pPr>
+        <w:tabs>
+          <w:tab w:val="num" w:pos="1077"/>
+        </w:tabs>
+        <w:ind w:left="1077" w:hanging="360"/>
+      </w:pPr>
+    </w:lvl>
+    <w:lvl w:ilvl="1" w:tplc="FFFFFFFF">
+      <w:start w:val="1"/>
+      <w:numFmt w:val="lowerLetter"/>
+      <w:lvlText w:val="%2."/>
+      <w:lvlJc w:val="left"/>
+      <w:pPr>
+        <w:tabs>
+          <w:tab w:val="num" w:pos="1797"/>
+        </w:tabs>
+        <w:ind w:left="1797" w:hanging="360"/>
+      </w:pPr>
+    </w:lvl>
+    <w:lvl w:ilvl="2" w:tplc="FFFFFFFF">
+      <w:start w:val="1"/>
+      <w:numFmt w:val="lowerRoman"/>
+      <w:lvlText w:val="%3."/>
+      <w:lvlJc w:val="right"/>
+      <w:pPr>
+        <w:tabs>
+          <w:tab w:val="num" w:pos="2517"/>
+        </w:tabs>
+        <w:ind w:left="2517" w:hanging="180"/>
+      </w:pPr>
+    </w:lvl>
+    <w:lvl w:ilvl="3" w:tplc="FFFFFFFF">
+      <w:start w:val="1"/>
+      <w:numFmt w:val="decimal"/>
+      <w:lvlText w:val="%4."/>
+      <w:lvlJc w:val="left"/>
+      <w:pPr>
+        <w:tabs>
+          <w:tab w:val="num" w:pos="3237"/>
+        </w:tabs>
+        <w:ind w:left="3237" w:hanging="360"/>
+      </w:pPr>
+    </w:lvl>
+    <w:lvl w:ilvl="4" w:tplc="FFFFFFFF">
+      <w:start w:val="1"/>
+      <w:numFmt w:val="lowerLetter"/>
+      <w:lvlText w:val="%5."/>
+      <w:lvlJc w:val="left"/>
+      <w:pPr>
+        <w:tabs>
+          <w:tab w:val="num" w:pos="3957"/>
+        </w:tabs>
+        <w:ind w:left="3957" w:hanging="360"/>
+      </w:pPr>
+    </w:lvl>
+    <w:lvl w:ilvl="5" w:tplc="FFFFFFFF">
+      <w:start w:val="1"/>
+      <w:numFmt w:val="lowerRoman"/>
+      <w:lvlText w:val="%6."/>
+      <w:lvlJc w:val="right"/>
+      <w:pPr>
+        <w:tabs>
+          <w:tab w:val="num" w:pos="4677"/>
+        </w:tabs>
+        <w:ind w:left="4677" w:hanging="180"/>
+      </w:pPr>
+    </w:lvl>
+    <w:lvl w:ilvl="6" w:tplc="FFFFFFFF">
+      <w:start w:val="1"/>
+      <w:numFmt w:val="decimal"/>
+      <w:lvlText w:val="%7."/>
+      <w:lvlJc w:val="left"/>
+      <w:pPr>
+        <w:tabs>
+          <w:tab w:val="num" w:pos="5397"/>
+        </w:tabs>
+        <w:ind w:left="5397" w:hanging="360"/>
+      </w:pPr>
+    </w:lvl>
+    <w:lvl w:ilvl="7" w:tplc="FFFFFFFF">
+      <w:start w:val="1"/>
+      <w:numFmt w:val="lowerLetter"/>
+      <w:lvlText w:val="%8."/>
+      <w:lvlJc w:val="left"/>
+      <w:pPr>
+        <w:tabs>
+          <w:tab w:val="num" w:pos="6117"/>
+        </w:tabs>
+        <w:ind w:left="6117" w:hanging="360"/>
+      </w:pPr>
+    </w:lvl>
+    <w:lvl w:ilvl="8" w:tplc="FFFFFFFF">
+      <w:start w:val="1"/>
+      <w:numFmt w:val="lowerRoman"/>
+      <w:lvlText w:val="%9."/>
+      <w:lvlJc w:val="right"/>
+      <w:pPr>
+        <w:tabs>
+          <w:tab w:val="num" w:pos="6837"/>
+        </w:tabs>
+        <w:ind w:left="6837" w:hanging="180"/>
+      </w:pPr>
+    </w:lvl>
+  </w:abstractNum>
   <w:abstractNum w:abstractNumId="6" w15:restartNumberingAfterBreak="0">
+    <w:nsid w:val="2FE77AC9"/>
+    <w:multiLevelType w:val="hybridMultilevel"/>
+    <w:tmpl w:val="FBE4F882"/>
+    <w:lvl w:ilvl="0" w:tplc="F93E7812">
+      <w:start w:val="2014"/>
+      <w:numFmt w:val="bullet"/>
+      <w:lvlText w:val="–"/>
+      <w:lvlJc w:val="left"/>
+      <w:pPr>
+        <w:ind w:left="2280" w:hanging="360"/>
+      </w:pPr>
+      <w:rPr>
+        <w:rFonts w:ascii="Times New Roman" w:eastAsia="Calibri" w:hAnsi="Times New Roman" w:cs="Times New Roman" w:hint="default"/>
+      </w:rPr>
+    </w:lvl>
+    <w:lvl w:ilvl="1" w:tplc="04090003" w:tentative="1">
+      <w:start w:val="1"/>
+      <w:numFmt w:val="bullet"/>
+      <w:lvlText w:val="o"/>
+      <w:lvlJc w:val="left"/>
+      <w:pPr>
+        <w:ind w:left="2580" w:hanging="360"/>
+      </w:pPr>
+      <w:rPr>
+        <w:rFonts w:ascii="Courier New" w:hAnsi="Courier New" w:cs="Courier New" w:hint="default"/>
+      </w:rPr>
+    </w:lvl>
+    <w:lvl w:ilvl="2" w:tplc="04090005" w:tentative="1">
+      <w:start w:val="1"/>
+      <w:numFmt w:val="bullet"/>
+      <w:lvlText w:val=""/>
+      <w:lvlJc w:val="left"/>
+      <w:pPr>
+        <w:ind w:left="3300" w:hanging="360"/>
+      </w:pPr>
+      <w:rPr>
+        <w:rFonts w:ascii="Wingdings" w:hAnsi="Wingdings" w:hint="default"/>
+      </w:rPr>
+    </w:lvl>
+    <w:lvl w:ilvl="3" w:tplc="04090001" w:tentative="1">
+      <w:start w:val="1"/>
+      <w:numFmt w:val="bullet"/>
+      <w:lvlText w:val=""/>
+      <w:lvlJc w:val="left"/>
+      <w:pPr>
+        <w:ind w:left="4020" w:hanging="360"/>
+      </w:pPr>
+      <w:rPr>
+        <w:rFonts w:ascii="Symbol" w:hAnsi="Symbol" w:hint="default"/>
+      </w:rPr>
+    </w:lvl>
+    <w:lvl w:ilvl="4" w:tplc="04090003" w:tentative="1">
+      <w:start w:val="1"/>
+      <w:numFmt w:val="bullet"/>
+      <w:lvlText w:val="o"/>
+      <w:lvlJc w:val="left"/>
+      <w:pPr>
+        <w:ind w:left="4740" w:hanging="360"/>
+      </w:pPr>
+      <w:rPr>
+        <w:rFonts w:ascii="Courier New" w:hAnsi="Courier New" w:cs="Courier New" w:hint="default"/>
+      </w:rPr>
+    </w:lvl>
+    <w:lvl w:ilvl="5" w:tplc="04090005" w:tentative="1">
+      <w:start w:val="1"/>
+      <w:numFmt w:val="bullet"/>
+      <w:lvlText w:val=""/>
+      <w:lvlJc w:val="left"/>
+      <w:pPr>
+        <w:ind w:left="5460" w:hanging="360"/>
+      </w:pPr>
+      <w:rPr>
+        <w:rFonts w:ascii="Wingdings" w:hAnsi="Wingdings" w:hint="default"/>
+      </w:rPr>
+    </w:lvl>
+    <w:lvl w:ilvl="6" w:tplc="04090001" w:tentative="1">
+      <w:start w:val="1"/>
+      <w:numFmt w:val="bullet"/>
+      <w:lvlText w:val=""/>
+      <w:lvlJc w:val="left"/>
+      <w:pPr>
+        <w:ind w:left="6180" w:hanging="360"/>
+      </w:pPr>
+      <w:rPr>
+        <w:rFonts w:ascii="Symbol" w:hAnsi="Symbol" w:hint="default"/>
+      </w:rPr>
+    </w:lvl>
+    <w:lvl w:ilvl="7" w:tplc="04090003" w:tentative="1">
+      <w:start w:val="1"/>
+      <w:numFmt w:val="bullet"/>
+      <w:lvlText w:val="o"/>
+      <w:lvlJc w:val="left"/>
+      <w:pPr>
+        <w:ind w:left="6900" w:hanging="360"/>
+      </w:pPr>
+      <w:rPr>
+        <w:rFonts w:ascii="Courier New" w:hAnsi="Courier New" w:cs="Courier New" w:hint="default"/>
+      </w:rPr>
+    </w:lvl>
+    <w:lvl w:ilvl="8" w:tplc="04090005" w:tentative="1">
+      <w:start w:val="1"/>
+      <w:numFmt w:val="bullet"/>
+      <w:lvlText w:val=""/>
+      <w:lvlJc w:val="left"/>
+      <w:pPr>
+        <w:ind w:left="7620" w:hanging="360"/>
+      </w:pPr>
+      <w:rPr>
+        <w:rFonts w:ascii="Wingdings" w:hAnsi="Wingdings" w:hint="default"/>
+      </w:rPr>
+    </w:lvl>
+  </w:abstractNum>
+  <w:abstractNum w:abstractNumId="7" w15:restartNumberingAfterBreak="0">
     <w:nsid w:val="51014EE6"/>
     <w:multiLevelType w:val="hybridMultilevel"/>
     <w:tmpl w:val="5BEA7322"/>
@@ -9363,7 +9956,7 @@
       </w:rPr>
     </w:lvl>
   </w:abstractNum>
-  <w:abstractNum w:abstractNumId="7" w15:restartNumberingAfterBreak="0">
+  <w:abstractNum w:abstractNumId="8" w15:restartNumberingAfterBreak="0">
     <w:nsid w:val="59B7095A"/>
     <w:multiLevelType w:val="hybridMultilevel"/>
     <w:tmpl w:val="0FD0E926"/>
@@ -9476,7 +10069,7 @@
       </w:rPr>
     </w:lvl>
   </w:abstractNum>
-  <w:abstractNum w:abstractNumId="8" w15:restartNumberingAfterBreak="0">
+  <w:abstractNum w:abstractNumId="9" w15:restartNumberingAfterBreak="0">
     <w:nsid w:val="5B301963"/>
     <w:multiLevelType w:val="multilevel"/>
     <w:tmpl w:val="345AB06A"/>
@@ -9589,7 +10182,7 @@
       </w:rPr>
     </w:lvl>
   </w:abstractNum>
-  <w:abstractNum w:abstractNumId="9" w15:restartNumberingAfterBreak="0">
+  <w:abstractNum w:abstractNumId="10" w15:restartNumberingAfterBreak="0">
     <w:nsid w:val="6E2C4CC3"/>
     <w:multiLevelType w:val="hybridMultilevel"/>
     <w:tmpl w:val="57803EE0"/>
@@ -9702,8 +10295,121 @@
       </w:rPr>
     </w:lvl>
   </w:abstractNum>
+  <w:abstractNum w:abstractNumId="11" w15:restartNumberingAfterBreak="0">
+    <w:nsid w:val="7DCD6C78"/>
+    <w:multiLevelType w:val="multilevel"/>
+    <w:tmpl w:val="0409001F"/>
+    <w:lvl w:ilvl="0">
+      <w:start w:val="1"/>
+      <w:numFmt w:val="decimal"/>
+      <w:lvlText w:val="%1."/>
+      <w:lvlJc w:val="left"/>
+      <w:pPr>
+        <w:ind w:left="360" w:hanging="360"/>
+      </w:pPr>
+      <w:rPr>
+        <w:rFonts w:hint="default"/>
+      </w:rPr>
+    </w:lvl>
+    <w:lvl w:ilvl="1">
+      <w:start w:val="1"/>
+      <w:numFmt w:val="decimal"/>
+      <w:lvlText w:val="%1.%2."/>
+      <w:lvlJc w:val="left"/>
+      <w:pPr>
+        <w:ind w:left="792" w:hanging="432"/>
+      </w:pPr>
+      <w:rPr>
+        <w:rFonts w:hint="default"/>
+      </w:rPr>
+    </w:lvl>
+    <w:lvl w:ilvl="2">
+      <w:start w:val="1"/>
+      <w:numFmt w:val="decimal"/>
+      <w:lvlText w:val="%1.%2.%3."/>
+      <w:lvlJc w:val="left"/>
+      <w:pPr>
+        <w:ind w:left="1224" w:hanging="504"/>
+      </w:pPr>
+      <w:rPr>
+        <w:rFonts w:hint="default"/>
+      </w:rPr>
+    </w:lvl>
+    <w:lvl w:ilvl="3">
+      <w:start w:val="1"/>
+      <w:numFmt w:val="decimal"/>
+      <w:lvlText w:val="%1.%2.%3.%4."/>
+      <w:lvlJc w:val="left"/>
+      <w:pPr>
+        <w:ind w:left="1728" w:hanging="648"/>
+      </w:pPr>
+      <w:rPr>
+        <w:rFonts w:hint="default"/>
+      </w:rPr>
+    </w:lvl>
+    <w:lvl w:ilvl="4">
+      <w:start w:val="1"/>
+      <w:numFmt w:val="decimal"/>
+      <w:lvlText w:val="%1.%2.%3.%4.%5."/>
+      <w:lvlJc w:val="left"/>
+      <w:pPr>
+        <w:ind w:left="2232" w:hanging="792"/>
+      </w:pPr>
+      <w:rPr>
+        <w:rFonts w:hint="default"/>
+      </w:rPr>
+    </w:lvl>
+    <w:lvl w:ilvl="5">
+      <w:start w:val="1"/>
+      <w:numFmt w:val="decimal"/>
+      <w:lvlText w:val="%1.%2.%3.%4.%5.%6."/>
+      <w:lvlJc w:val="left"/>
+      <w:pPr>
+        <w:ind w:left="2736" w:hanging="936"/>
+      </w:pPr>
+      <w:rPr>
+        <w:rFonts w:hint="default"/>
+      </w:rPr>
+    </w:lvl>
+    <w:lvl w:ilvl="6">
+      <w:start w:val="1"/>
+      <w:numFmt w:val="decimal"/>
+      <w:lvlText w:val="%1.%2.%3.%4.%5.%6.%7."/>
+      <w:lvlJc w:val="left"/>
+      <w:pPr>
+        <w:ind w:left="3240" w:hanging="1080"/>
+      </w:pPr>
+      <w:rPr>
+        <w:rFonts w:hint="default"/>
+      </w:rPr>
+    </w:lvl>
+    <w:lvl w:ilvl="7">
+      <w:start w:val="1"/>
+      <w:numFmt w:val="decimal"/>
+      <w:lvlText w:val="%1.%2.%3.%4.%5.%6.%7.%8."/>
+      <w:lvlJc w:val="left"/>
+      <w:pPr>
+        <w:ind w:left="3744" w:hanging="1224"/>
+      </w:pPr>
+      <w:rPr>
+        <w:rFonts w:hint="default"/>
+      </w:rPr>
+    </w:lvl>
+    <w:lvl w:ilvl="8">
+      <w:start w:val="1"/>
+      <w:numFmt w:val="decimal"/>
+      <w:lvlText w:val="%1.%2.%3.%4.%5.%6.%7.%8.%9."/>
+      <w:lvlJc w:val="left"/>
+      <w:pPr>
+        <w:ind w:left="4320" w:hanging="1440"/>
+      </w:pPr>
+      <w:rPr>
+        <w:rFonts w:hint="default"/>
+      </w:rPr>
+    </w:lvl>
+  </w:abstractNum>
   <w:num w:numId="1">
-    <w:abstractNumId w:val="4"/>
+    <w:abstractNumId w:val="5"/>
     <w:lvlOverride w:ilvl="0">
       <w:startOverride w:val="1"/>
     </w:lvlOverride>
@@ -9733,31 +10439,37 @@
     </w:lvlOverride>
   </w:num>
   <w:num w:numId="2">
-    <w:abstractNumId w:val="9"/>
+    <w:abstractNumId w:val="10"/>
   </w:num>
   <w:num w:numId="3">
-    <w:abstractNumId w:val="8"/>
+    <w:abstractNumId w:val="9"/>
   </w:num>
   <w:num w:numId="4">
     <w:abstractNumId w:val="1"/>
   </w:num>
   <w:num w:numId="5">
-    <w:abstractNumId w:val="2"/>
+    <w:abstractNumId w:val="3"/>
   </w:num>
   <w:num w:numId="6">
+    <w:abstractNumId w:val="7"/>
+  </w:num>
+  <w:num w:numId="7">
     <w:abstractNumId w:val="6"/>
   </w:num>
-  <w:num w:numId="7">
-    <w:abstractNumId w:val="5"/>
-  </w:num>
   <w:num w:numId="8">
-    <w:abstractNumId w:val="7"/>
+    <w:abstractNumId w:val="8"/>
   </w:num>
   <w:num w:numId="9">
     <w:abstractNumId w:val="0"/>
   </w:num>
   <w:num w:numId="10">
-    <w:abstractNumId w:val="3"/>
+    <w:abstractNumId w:val="4"/>
+  </w:num>
+  <w:num w:numId="11">
+    <w:abstractNumId w:val="11"/>
+  </w:num>
+  <w:num w:numId="12">
+    <w:abstractNumId w:val="2"/>
   </w:num>
 </w:numbering>
 </file>
@@ -10600,7 +11312,7 @@
 </file>
 
 <file path=customXml/itemProps1.xml><?xml version="1.0" encoding="utf-8"?>
-<ds:datastoreItem xmlns:ds="http://schemas.openxmlformats.org/officeDocument/2006/customXml" ds:itemID="{272D71F7-570E-4506-BBAC-77C1510E3BD8}">
+<ds:datastoreItem xmlns:ds="http://schemas.openxmlformats.org/officeDocument/2006/customXml" ds:itemID="{7B7E3CAE-4309-4BAB-88DE-1DE284C55F25}">
   <ds:schemaRefs>
     <ds:schemaRef ds:uri="http://schemas.openxmlformats.org/officeDocument/2006/bibliography"/>
   </ds:schemaRefs>

</xml_diff>

<commit_message>
diplom-diplom 3 punkt: nachalo
</commit_message>
<xml_diff>
--- a/Diploma.docx
+++ b/Diploma.docx
@@ -4452,6 +4452,7 @@
         </w:rPr>
         <w:t xml:space="preserve">та середовище розробки </w:t>
       </w:r>
+      <w:proofErr w:type="spellStart"/>
       <w:r>
         <w:rPr>
           <w:rFonts w:ascii="Times New Roman" w:hAnsi="Times New Roman"/>
@@ -4459,7 +4460,17 @@
           <w:szCs w:val="24"/>
           <w:lang w:val="en-US"/>
         </w:rPr>
-        <w:t>Intellij IDEA.</w:t>
+        <w:t>Intellij</w:t>
+      </w:r>
+      <w:proofErr w:type="spellEnd"/>
+      <w:r>
+        <w:rPr>
+          <w:rFonts w:ascii="Times New Roman" w:hAnsi="Times New Roman"/>
+          <w:sz w:val="24"/>
+          <w:szCs w:val="24"/>
+          <w:lang w:val="en-US"/>
+        </w:rPr>
+        <w:t xml:space="preserve"> IDEA.</w:t>
       </w:r>
     </w:p>
     <w:p>
@@ -4686,7 +4697,47 @@
           <w:lang w:val="en-US"/>
         </w:rPr>
         <w:tab/>
-        <w:t>The solution methods are conceptual modeling of the domain, using an object-oriented approach to software application design. Java language, Spring Framework 5.0 and Spring Boot 2.0,  build tool Maven, message queue Apache Kafka and development environment Intellij IDEA were chosen as the tools of development.</w:t>
+        <w:t>The solution methods are conceptual modeling of the domain, using an object-oriented approach to software application design. Java language, Spring Framework 5.0 and Spring Boot 2.0</w:t>
+      </w:r>
+      <w:proofErr w:type="gramStart"/>
+      <w:r>
+        <w:rPr>
+          <w:rFonts w:ascii="Times New Roman" w:hAnsi="Times New Roman"/>
+          <w:sz w:val="24"/>
+          <w:szCs w:val="24"/>
+          <w:lang w:val="en-US"/>
+        </w:rPr>
+        <w:t>,  build</w:t>
+      </w:r>
+      <w:proofErr w:type="gramEnd"/>
+      <w:r>
+        <w:rPr>
+          <w:rFonts w:ascii="Times New Roman" w:hAnsi="Times New Roman"/>
+          <w:sz w:val="24"/>
+          <w:szCs w:val="24"/>
+          <w:lang w:val="en-US"/>
+        </w:rPr>
+        <w:t xml:space="preserve"> tool Maven, message queue Apache Kafka and development environment </w:t>
+      </w:r>
+      <w:proofErr w:type="spellStart"/>
+      <w:r>
+        <w:rPr>
+          <w:rFonts w:ascii="Times New Roman" w:hAnsi="Times New Roman"/>
+          <w:sz w:val="24"/>
+          <w:szCs w:val="24"/>
+          <w:lang w:val="en-US"/>
+        </w:rPr>
+        <w:t>Intellij</w:t>
+      </w:r>
+      <w:proofErr w:type="spellEnd"/>
+      <w:r>
+        <w:rPr>
+          <w:rFonts w:ascii="Times New Roman" w:hAnsi="Times New Roman"/>
+          <w:sz w:val="24"/>
+          <w:szCs w:val="24"/>
+          <w:lang w:val="en-US"/>
+        </w:rPr>
+        <w:t xml:space="preserve"> IDEA were chosen as the tools of development.</w:t>
       </w:r>
     </w:p>
     <w:p>
@@ -4707,7 +4758,27 @@
           <w:lang w:val="en-US"/>
         </w:rPr>
         <w:tab/>
-        <w:t>The resulting work is an web-application for solving algorithmics tasks which does complexity analysis of written algorithm and gives an accurate complexity estimation.</w:t>
+        <w:t xml:space="preserve">The resulting work is </w:t>
+      </w:r>
+      <w:proofErr w:type="gramStart"/>
+      <w:r>
+        <w:rPr>
+          <w:rFonts w:ascii="Times New Roman" w:hAnsi="Times New Roman"/>
+          <w:sz w:val="24"/>
+          <w:szCs w:val="24"/>
+          <w:lang w:val="en-US"/>
+        </w:rPr>
+        <w:t>an</w:t>
+      </w:r>
+      <w:proofErr w:type="gramEnd"/>
+      <w:r>
+        <w:rPr>
+          <w:rFonts w:ascii="Times New Roman" w:hAnsi="Times New Roman"/>
+          <w:sz w:val="24"/>
+          <w:szCs w:val="24"/>
+          <w:lang w:val="en-US"/>
+        </w:rPr>
+        <w:t xml:space="preserve"> web-application for solving algorithmics tasks which does complexity analysis of written algorithm and gives an accurate complexity estimation.</w:t>
       </w:r>
     </w:p>
     <w:p>
@@ -4728,7 +4799,27 @@
           <w:lang w:val="en-US"/>
         </w:rPr>
         <w:tab/>
-        <w:t>ALGORITHMS, ALGORITHMS COMPLEXITY, BIG-O NOTATION, DATABASE, FINAL MASTER WORK,  JAVA, KAFKA, LEXICAL ANALYSIS, MONGODB, SPRING BOOT, SPRING FRAMEWORK,</w:t>
+        <w:t xml:space="preserve">ALGORITHMS, ALGORITHMS COMPLEXITY, BIG-O NOTATION, DATABASE, FINAL MASTER </w:t>
+      </w:r>
+      <w:proofErr w:type="gramStart"/>
+      <w:r>
+        <w:rPr>
+          <w:rFonts w:ascii="Times New Roman" w:hAnsi="Times New Roman"/>
+          <w:sz w:val="24"/>
+          <w:szCs w:val="24"/>
+          <w:lang w:val="en-US"/>
+        </w:rPr>
+        <w:t>WORK,  JAVA</w:t>
+      </w:r>
+      <w:proofErr w:type="gramEnd"/>
+      <w:r>
+        <w:rPr>
+          <w:rFonts w:ascii="Times New Roman" w:hAnsi="Times New Roman"/>
+          <w:sz w:val="24"/>
+          <w:szCs w:val="24"/>
+          <w:lang w:val="en-US"/>
+        </w:rPr>
+        <w:t>, KAFKA, LEXICAL ANALYSIS, MONGODB, SPRING BOOT, SPRING FRAMEWORK,</w:t>
       </w:r>
       <w:r>
         <w:rPr>
@@ -7454,6 +7545,7 @@
         </w:rPr>
         <w:t xml:space="preserve"> (за допомогою </w:t>
       </w:r>
+      <w:proofErr w:type="spellStart"/>
       <w:r>
         <w:rPr>
           <w:rFonts w:ascii="Times New Roman" w:hAnsi="Times New Roman"/>
@@ -7461,7 +7553,17 @@
           <w:szCs w:val="24"/>
           <w:lang w:val="en-US"/>
         </w:rPr>
-        <w:t xml:space="preserve">GoF[4] </w:t>
+        <w:t>GoF</w:t>
+      </w:r>
+      <w:proofErr w:type="spellEnd"/>
+      <w:r>
+        <w:rPr>
+          <w:rFonts w:ascii="Times New Roman" w:hAnsi="Times New Roman"/>
+          <w:sz w:val="24"/>
+          <w:szCs w:val="24"/>
+          <w:lang w:val="en-US"/>
+        </w:rPr>
+        <w:t xml:space="preserve">[4] </w:t>
       </w:r>
       <w:r>
         <w:rPr>
@@ -7776,6 +7878,7 @@
         </w:rPr>
         <w:t xml:space="preserve">веб-частина додатку повинна бути реалізована за допомогою мови </w:t>
       </w:r>
+      <w:proofErr w:type="spellStart"/>
       <w:r>
         <w:rPr>
           <w:rFonts w:ascii="Times New Roman" w:hAnsi="Times New Roman"/>
@@ -7783,7 +7886,17 @@
           <w:szCs w:val="24"/>
           <w:lang w:val="en-US"/>
         </w:rPr>
-        <w:t xml:space="preserve">Javascript </w:t>
+        <w:t>Javascript</w:t>
+      </w:r>
+      <w:proofErr w:type="spellEnd"/>
+      <w:r>
+        <w:rPr>
+          <w:rFonts w:ascii="Times New Roman" w:hAnsi="Times New Roman"/>
+          <w:sz w:val="24"/>
+          <w:szCs w:val="24"/>
+          <w:lang w:val="en-US"/>
+        </w:rPr>
+        <w:t xml:space="preserve"> </w:t>
       </w:r>
       <w:r>
         <w:rPr>
@@ -8268,6 +8381,7 @@
         </w:rPr>
         <w:t xml:space="preserve">для взаємодії клієнта-сервера обрано </w:t>
       </w:r>
+      <w:proofErr w:type="gramStart"/>
       <w:r>
         <w:rPr>
           <w:rFonts w:ascii="Times New Roman" w:hAnsi="Times New Roman"/>
@@ -8275,7 +8389,17 @@
           <w:szCs w:val="24"/>
           <w:lang w:val="en-US"/>
         </w:rPr>
-        <w:t>RESTful[8]</w:t>
+        <w:t>RESTful[</w:t>
+      </w:r>
+      <w:proofErr w:type="gramEnd"/>
+      <w:r>
+        <w:rPr>
+          <w:rFonts w:ascii="Times New Roman" w:hAnsi="Times New Roman"/>
+          <w:sz w:val="24"/>
+          <w:szCs w:val="24"/>
+          <w:lang w:val="en-US"/>
+        </w:rPr>
+        <w:t>8]</w:t>
       </w:r>
       <w:r>
         <w:rPr>
@@ -8779,6 +8903,7 @@
     </w:p>
     <w:p>
       <w:pPr>
+        <w:spacing w:line="360" w:lineRule="auto"/>
         <w:rPr>
           <w:lang w:val="uk-UA" w:eastAsia="x-none"/>
         </w:rPr>
@@ -8786,6 +8911,7 @@
     </w:p>
     <w:p>
       <w:pPr>
+        <w:spacing w:line="360" w:lineRule="auto"/>
         <w:rPr>
           <w:rFonts w:ascii="Times New Roman" w:hAnsi="Times New Roman"/>
           <w:sz w:val="24"/>
@@ -8834,6 +8960,7 @@
           <w:ilvl w:val="0"/>
           <w:numId w:val="12"/>
         </w:numPr>
+        <w:spacing w:line="360" w:lineRule="auto"/>
         <w:rPr>
           <w:rFonts w:ascii="Times New Roman" w:hAnsi="Times New Roman"/>
           <w:sz w:val="24"/>
@@ -8858,6 +8985,7 @@
           <w:ilvl w:val="0"/>
           <w:numId w:val="12"/>
         </w:numPr>
+        <w:spacing w:line="360" w:lineRule="auto"/>
         <w:rPr>
           <w:rFonts w:ascii="Times New Roman" w:hAnsi="Times New Roman"/>
           <w:sz w:val="24"/>
@@ -8973,6 +9101,7 @@
     </w:p>
     <w:p>
       <w:pPr>
+        <w:spacing w:line="360" w:lineRule="auto"/>
         <w:rPr>
           <w:lang w:val="uk-UA" w:eastAsia="x-none"/>
         </w:rPr>
@@ -8980,7 +9109,8 @@
     </w:p>
     <w:p>
       <w:pPr>
-        <w:ind w:left="709"/>
+        <w:spacing w:line="360" w:lineRule="auto"/>
+        <w:ind w:firstLine="709"/>
         <w:rPr>
           <w:rFonts w:ascii="Times New Roman" w:hAnsi="Times New Roman"/>
           <w:sz w:val="24"/>
@@ -8997,15 +9127,597 @@
         </w:rPr>
         <w:t>Для</w:t>
       </w:r>
+      <w:r>
+        <w:rPr>
+          <w:rFonts w:ascii="Times New Roman" w:hAnsi="Times New Roman"/>
+          <w:sz w:val="24"/>
+          <w:szCs w:val="24"/>
+          <w:lang w:val="uk-UA" w:eastAsia="x-none"/>
+        </w:rPr>
+        <w:t xml:space="preserve"> </w:t>
+      </w:r>
+      <w:r>
+        <w:rPr>
+          <w:rFonts w:ascii="Times New Roman" w:hAnsi="Times New Roman"/>
+          <w:sz w:val="24"/>
+          <w:szCs w:val="24"/>
+          <w:lang w:val="uk-UA" w:eastAsia="x-none"/>
+        </w:rPr>
+        <w:t>правильної розробки системи, яка зможе оцінювати асимптичну часову складність алгоритму я провів аналіз предметної області і з’ясував на які етапи треба розбити процес проектування та розробки відповідної системи:</w:t>
+      </w:r>
+    </w:p>
+    <w:p>
+      <w:pPr>
+        <w:pStyle w:val="ListParagraph"/>
+        <w:numPr>
+          <w:ilvl w:val="0"/>
+          <w:numId w:val="13"/>
+        </w:numPr>
+        <w:spacing w:line="360" w:lineRule="auto"/>
+        <w:rPr>
+          <w:rFonts w:ascii="Times New Roman" w:hAnsi="Times New Roman"/>
+          <w:sz w:val="24"/>
+          <w:szCs w:val="24"/>
+          <w:lang w:val="uk-UA" w:eastAsia="x-none"/>
+        </w:rPr>
+      </w:pPr>
+      <w:r>
+        <w:rPr>
+          <w:rFonts w:ascii="Times New Roman" w:hAnsi="Times New Roman"/>
+          <w:sz w:val="24"/>
+          <w:szCs w:val="24"/>
+          <w:lang w:val="uk-UA" w:eastAsia="x-none"/>
+        </w:rPr>
+        <w:t>аналіз етапів розробки лексичного алгоритму:</w:t>
+      </w:r>
+    </w:p>
+    <w:p>
+      <w:pPr>
+        <w:pStyle w:val="ListParagraph"/>
+        <w:numPr>
+          <w:ilvl w:val="1"/>
+          <w:numId w:val="13"/>
+        </w:numPr>
+        <w:spacing w:line="360" w:lineRule="auto"/>
+        <w:rPr>
+          <w:rFonts w:ascii="Times New Roman" w:hAnsi="Times New Roman"/>
+          <w:sz w:val="24"/>
+          <w:szCs w:val="24"/>
+          <w:lang w:val="uk-UA" w:eastAsia="x-none"/>
+        </w:rPr>
+      </w:pPr>
+      <w:r>
+        <w:rPr>
+          <w:rFonts w:ascii="Times New Roman" w:hAnsi="Times New Roman"/>
+          <w:sz w:val="24"/>
+          <w:szCs w:val="24"/>
+          <w:lang w:val="uk-UA" w:eastAsia="x-none"/>
+        </w:rPr>
+        <w:t>аналіз всіх можливих ключових (зарезервованих) слів у мові;</w:t>
+      </w:r>
+    </w:p>
+    <w:p>
+      <w:pPr>
+        <w:pStyle w:val="ListParagraph"/>
+        <w:numPr>
+          <w:ilvl w:val="1"/>
+          <w:numId w:val="13"/>
+        </w:numPr>
+        <w:spacing w:line="360" w:lineRule="auto"/>
+        <w:rPr>
+          <w:rFonts w:ascii="Times New Roman" w:hAnsi="Times New Roman"/>
+          <w:sz w:val="24"/>
+          <w:szCs w:val="24"/>
+          <w:lang w:val="uk-UA" w:eastAsia="x-none"/>
+        </w:rPr>
+      </w:pPr>
+      <w:r>
+        <w:rPr>
+          <w:rFonts w:ascii="Times New Roman" w:hAnsi="Times New Roman"/>
+          <w:sz w:val="24"/>
+          <w:szCs w:val="24"/>
+          <w:lang w:val="uk-UA" w:eastAsia="x-none"/>
+        </w:rPr>
+        <w:t>аналіз можливих операцій;</w:t>
+      </w:r>
+    </w:p>
+    <w:p>
+      <w:pPr>
+        <w:pStyle w:val="ListParagraph"/>
+        <w:numPr>
+          <w:ilvl w:val="1"/>
+          <w:numId w:val="13"/>
+        </w:numPr>
+        <w:spacing w:line="360" w:lineRule="auto"/>
+        <w:rPr>
+          <w:rFonts w:ascii="Times New Roman" w:hAnsi="Times New Roman"/>
+          <w:sz w:val="24"/>
+          <w:szCs w:val="24"/>
+          <w:lang w:val="uk-UA" w:eastAsia="x-none"/>
+        </w:rPr>
+      </w:pPr>
+      <w:r>
+        <w:rPr>
+          <w:rFonts w:ascii="Times New Roman" w:hAnsi="Times New Roman"/>
+          <w:sz w:val="24"/>
+          <w:szCs w:val="24"/>
+          <w:lang w:val="uk-UA" w:eastAsia="x-none"/>
+        </w:rPr>
+        <w:t>аналіз можливих операндів;</w:t>
+      </w:r>
+    </w:p>
+    <w:p>
+      <w:pPr>
+        <w:pStyle w:val="ListParagraph"/>
+        <w:numPr>
+          <w:ilvl w:val="1"/>
+          <w:numId w:val="13"/>
+        </w:numPr>
+        <w:spacing w:line="360" w:lineRule="auto"/>
+        <w:rPr>
+          <w:rFonts w:ascii="Times New Roman" w:hAnsi="Times New Roman"/>
+          <w:sz w:val="24"/>
+          <w:szCs w:val="24"/>
+          <w:lang w:val="uk-UA" w:eastAsia="x-none"/>
+        </w:rPr>
+      </w:pPr>
+      <w:r>
+        <w:rPr>
+          <w:rFonts w:ascii="Times New Roman" w:hAnsi="Times New Roman"/>
+          <w:sz w:val="24"/>
+          <w:szCs w:val="24"/>
+          <w:lang w:val="uk-UA" w:eastAsia="x-none"/>
+        </w:rPr>
+        <w:t xml:space="preserve">аналіз </w:t>
+      </w:r>
+      <w:r>
+        <w:rPr>
+          <w:rFonts w:ascii="Times New Roman" w:hAnsi="Times New Roman"/>
+          <w:sz w:val="24"/>
+          <w:szCs w:val="24"/>
+          <w:lang w:val="uk-UA" w:eastAsia="x-none"/>
+        </w:rPr>
+        <w:t>способів і методів підрахунку операцій:</w:t>
+      </w:r>
+    </w:p>
+    <w:p>
+      <w:pPr>
+        <w:pStyle w:val="ListParagraph"/>
+        <w:numPr>
+          <w:ilvl w:val="2"/>
+          <w:numId w:val="13"/>
+        </w:numPr>
+        <w:spacing w:line="360" w:lineRule="auto"/>
+        <w:rPr>
+          <w:rFonts w:ascii="Times New Roman" w:hAnsi="Times New Roman"/>
+          <w:sz w:val="24"/>
+          <w:szCs w:val="24"/>
+          <w:lang w:val="uk-UA" w:eastAsia="x-none"/>
+        </w:rPr>
+      </w:pPr>
+      <w:r>
+        <w:rPr>
+          <w:rFonts w:ascii="Times New Roman" w:hAnsi="Times New Roman"/>
+          <w:sz w:val="24"/>
+          <w:szCs w:val="24"/>
+          <w:lang w:val="uk-UA" w:eastAsia="x-none"/>
+        </w:rPr>
+        <w:t>пошук у строці коду операцій ініціалізації змінних (операторів присвоєння);</w:t>
+      </w:r>
+    </w:p>
+    <w:p>
+      <w:pPr>
+        <w:pStyle w:val="ListParagraph"/>
+        <w:numPr>
+          <w:ilvl w:val="2"/>
+          <w:numId w:val="13"/>
+        </w:numPr>
+        <w:spacing w:line="360" w:lineRule="auto"/>
+        <w:rPr>
+          <w:rFonts w:ascii="Times New Roman" w:hAnsi="Times New Roman"/>
+          <w:sz w:val="24"/>
+          <w:szCs w:val="24"/>
+          <w:lang w:val="uk-UA" w:eastAsia="x-none"/>
+        </w:rPr>
+      </w:pPr>
+      <w:r>
+        <w:rPr>
+          <w:rFonts w:ascii="Times New Roman" w:hAnsi="Times New Roman"/>
+          <w:sz w:val="24"/>
+          <w:szCs w:val="24"/>
+          <w:lang w:val="uk-UA" w:eastAsia="x-none"/>
+        </w:rPr>
+        <w:t xml:space="preserve">пошук у строці коду </w:t>
+      </w:r>
+      <w:r>
+        <w:rPr>
+          <w:rFonts w:ascii="Times New Roman" w:hAnsi="Times New Roman"/>
+          <w:sz w:val="24"/>
+          <w:szCs w:val="24"/>
+          <w:lang w:val="uk-UA" w:eastAsia="x-none"/>
+        </w:rPr>
+        <w:t>операт</w:t>
+      </w:r>
+      <w:r>
+        <w:rPr>
+          <w:rFonts w:ascii="Times New Roman" w:hAnsi="Times New Roman"/>
+          <w:sz w:val="24"/>
+          <w:szCs w:val="24"/>
+          <w:lang w:val="uk-UA" w:eastAsia="x-none"/>
+        </w:rPr>
+        <w:t>ор</w:t>
+      </w:r>
+      <w:r>
+        <w:rPr>
+          <w:rFonts w:ascii="Times New Roman" w:hAnsi="Times New Roman"/>
+          <w:sz w:val="24"/>
+          <w:szCs w:val="24"/>
+          <w:lang w:val="uk-UA" w:eastAsia="x-none"/>
+        </w:rPr>
+        <w:t>ів (додавання, віднімання</w:t>
+      </w:r>
+      <w:r>
+        <w:rPr>
+          <w:rFonts w:ascii="Times New Roman" w:hAnsi="Times New Roman"/>
+          <w:sz w:val="24"/>
+          <w:szCs w:val="24"/>
+          <w:lang w:val="uk-UA" w:eastAsia="x-none"/>
+        </w:rPr>
+        <w:t>, множення, ділення, бінарні, атомарні, тощо);</w:t>
+      </w:r>
+    </w:p>
+    <w:p>
+      <w:pPr>
+        <w:pStyle w:val="ListParagraph"/>
+        <w:numPr>
+          <w:ilvl w:val="2"/>
+          <w:numId w:val="13"/>
+        </w:numPr>
+        <w:spacing w:line="360" w:lineRule="auto"/>
+        <w:rPr>
+          <w:rFonts w:ascii="Times New Roman" w:hAnsi="Times New Roman"/>
+          <w:sz w:val="24"/>
+          <w:szCs w:val="24"/>
+          <w:lang w:val="uk-UA" w:eastAsia="x-none"/>
+        </w:rPr>
+      </w:pPr>
       <w:bookmarkStart w:id="3" w:name="_GoBack"/>
       <w:bookmarkEnd w:id="3"/>
-    </w:p>
-    <w:p>
-      <w:pPr>
-        <w:rPr>
+      <w:r>
+        <w:rPr>
+          <w:rFonts w:ascii="Times New Roman" w:hAnsi="Times New Roman"/>
+          <w:sz w:val="24"/>
+          <w:szCs w:val="24"/>
           <w:lang w:val="uk-UA" w:eastAsia="x-none"/>
         </w:rPr>
-      </w:pPr>
+        <w:t>аналіз обробки операторів циклів (</w:t>
+      </w:r>
+      <w:r>
+        <w:rPr>
+          <w:rFonts w:ascii="Times New Roman" w:hAnsi="Times New Roman"/>
+          <w:sz w:val="24"/>
+          <w:szCs w:val="24"/>
+          <w:lang w:val="en-US" w:eastAsia="x-none"/>
+        </w:rPr>
+        <w:t>for, while);</w:t>
+      </w:r>
+    </w:p>
+    <w:p>
+      <w:pPr>
+        <w:pStyle w:val="ListParagraph"/>
+        <w:numPr>
+          <w:ilvl w:val="2"/>
+          <w:numId w:val="13"/>
+        </w:numPr>
+        <w:spacing w:line="360" w:lineRule="auto"/>
+        <w:rPr>
+          <w:rFonts w:ascii="Times New Roman" w:hAnsi="Times New Roman"/>
+          <w:sz w:val="24"/>
+          <w:szCs w:val="24"/>
+          <w:lang w:val="uk-UA" w:eastAsia="x-none"/>
+        </w:rPr>
+      </w:pPr>
+      <w:r>
+        <w:rPr>
+          <w:rFonts w:ascii="Times New Roman" w:hAnsi="Times New Roman"/>
+          <w:sz w:val="24"/>
+          <w:szCs w:val="24"/>
+          <w:lang w:val="uk-UA" w:eastAsia="x-none"/>
+        </w:rPr>
+        <w:t xml:space="preserve">аналіз обробки вкладених циклічних операторів (наприклад: якщо всередині циклу є цикл з кількістю ітерацій </w:t>
+      </w:r>
+      <w:r>
+        <w:rPr>
+          <w:rFonts w:ascii="Times New Roman" w:hAnsi="Times New Roman"/>
+          <w:sz w:val="24"/>
+          <w:szCs w:val="24"/>
+          <w:lang w:val="en-US" w:eastAsia="x-none"/>
+        </w:rPr>
+        <w:t xml:space="preserve">n, </w:t>
+      </w:r>
+      <w:r>
+        <w:rPr>
+          <w:rFonts w:ascii="Times New Roman" w:hAnsi="Times New Roman"/>
+          <w:sz w:val="24"/>
+          <w:szCs w:val="24"/>
+          <w:lang w:val="uk-UA" w:eastAsia="x-none"/>
+        </w:rPr>
+        <w:t xml:space="preserve">то результатов повинна бути кількість операцій </w:t>
+      </w:r>
+      <w:r>
+        <w:rPr>
+          <w:rFonts w:ascii="Times New Roman" w:hAnsi="Times New Roman"/>
+          <w:sz w:val="24"/>
+          <w:szCs w:val="24"/>
+          <w:lang w:val="en-US" w:eastAsia="x-none"/>
+        </w:rPr>
+        <w:t>n*m</w:t>
+      </w:r>
+      <w:r>
+        <w:rPr>
+          <w:rFonts w:ascii="Times New Roman" w:hAnsi="Times New Roman"/>
+          <w:sz w:val="24"/>
+          <w:szCs w:val="24"/>
+          <w:lang w:val="uk-UA" w:eastAsia="x-none"/>
+        </w:rPr>
+        <w:t xml:space="preserve">, де </w:t>
+      </w:r>
+      <w:r>
+        <w:rPr>
+          <w:rFonts w:ascii="Times New Roman" w:hAnsi="Times New Roman"/>
+          <w:sz w:val="24"/>
+          <w:szCs w:val="24"/>
+          <w:lang w:val="en-US" w:eastAsia="x-none"/>
+        </w:rPr>
+        <w:t xml:space="preserve">m – </w:t>
+      </w:r>
+      <w:r>
+        <w:rPr>
+          <w:rFonts w:ascii="Times New Roman" w:hAnsi="Times New Roman"/>
+          <w:sz w:val="24"/>
+          <w:szCs w:val="24"/>
+          <w:lang w:val="uk-UA" w:eastAsia="x-none"/>
+        </w:rPr>
+        <w:t>кількість операцій зовнішнього циклу);</w:t>
+      </w:r>
+    </w:p>
+    <w:p>
+      <w:pPr>
+        <w:pStyle w:val="ListParagraph"/>
+        <w:numPr>
+          <w:ilvl w:val="1"/>
+          <w:numId w:val="13"/>
+        </w:numPr>
+        <w:spacing w:line="360" w:lineRule="auto"/>
+        <w:rPr>
+          <w:rFonts w:ascii="Times New Roman" w:hAnsi="Times New Roman"/>
+          <w:sz w:val="24"/>
+          <w:szCs w:val="24"/>
+          <w:lang w:val="uk-UA" w:eastAsia="x-none"/>
+        </w:rPr>
+      </w:pPr>
+      <w:r>
+        <w:rPr>
+          <w:rFonts w:ascii="Times New Roman" w:hAnsi="Times New Roman"/>
+          <w:sz w:val="24"/>
+          <w:szCs w:val="24"/>
+          <w:lang w:val="uk-UA" w:eastAsia="x-none"/>
+        </w:rPr>
+        <w:t>аналіз способів парсингу коду;</w:t>
+      </w:r>
+    </w:p>
+    <w:p>
+      <w:pPr>
+        <w:pStyle w:val="ListParagraph"/>
+        <w:numPr>
+          <w:ilvl w:val="1"/>
+          <w:numId w:val="13"/>
+        </w:numPr>
+        <w:spacing w:line="360" w:lineRule="auto"/>
+        <w:rPr>
+          <w:rFonts w:ascii="Times New Roman" w:hAnsi="Times New Roman"/>
+          <w:sz w:val="24"/>
+          <w:szCs w:val="24"/>
+          <w:lang w:val="uk-UA" w:eastAsia="x-none"/>
+        </w:rPr>
+      </w:pPr>
+      <w:r>
+        <w:rPr>
+          <w:rFonts w:ascii="Times New Roman" w:hAnsi="Times New Roman"/>
+          <w:sz w:val="24"/>
+          <w:szCs w:val="24"/>
+          <w:lang w:val="uk-UA" w:eastAsia="x-none"/>
+        </w:rPr>
+        <w:t>аналіз мапінгу кількості операцій до формули складності;</w:t>
+      </w:r>
+    </w:p>
+    <w:p>
+      <w:pPr>
+        <w:pStyle w:val="ListParagraph"/>
+        <w:numPr>
+          <w:ilvl w:val="0"/>
+          <w:numId w:val="13"/>
+        </w:numPr>
+        <w:spacing w:line="360" w:lineRule="auto"/>
+        <w:rPr>
+          <w:rFonts w:ascii="Times New Roman" w:hAnsi="Times New Roman"/>
+          <w:sz w:val="24"/>
+          <w:szCs w:val="24"/>
+          <w:lang w:val="uk-UA" w:eastAsia="x-none"/>
+        </w:rPr>
+      </w:pPr>
+      <w:r>
+        <w:rPr>
+          <w:rFonts w:ascii="Times New Roman" w:hAnsi="Times New Roman"/>
+          <w:sz w:val="24"/>
+          <w:szCs w:val="24"/>
+          <w:lang w:val="uk-UA" w:eastAsia="x-none"/>
+        </w:rPr>
+        <w:t>аналіз способів реалізації часового алгоритму:</w:t>
+      </w:r>
+    </w:p>
+    <w:p>
+      <w:pPr>
+        <w:pStyle w:val="ListParagraph"/>
+        <w:numPr>
+          <w:ilvl w:val="1"/>
+          <w:numId w:val="13"/>
+        </w:numPr>
+        <w:spacing w:line="360" w:lineRule="auto"/>
+        <w:rPr>
+          <w:rFonts w:ascii="Times New Roman" w:hAnsi="Times New Roman"/>
+          <w:sz w:val="24"/>
+          <w:szCs w:val="24"/>
+          <w:lang w:val="uk-UA" w:eastAsia="x-none"/>
+        </w:rPr>
+      </w:pPr>
+      <w:r>
+        <w:rPr>
+          <w:rFonts w:ascii="Times New Roman" w:hAnsi="Times New Roman"/>
+          <w:sz w:val="24"/>
+          <w:szCs w:val="24"/>
+          <w:lang w:val="uk-UA" w:eastAsia="x-none"/>
+        </w:rPr>
+        <w:t xml:space="preserve">аналіз </w:t>
+      </w:r>
+      <w:r>
+        <w:rPr>
+          <w:rFonts w:ascii="Times New Roman" w:hAnsi="Times New Roman"/>
+          <w:sz w:val="24"/>
+          <w:szCs w:val="24"/>
+          <w:lang w:val="uk-UA" w:eastAsia="x-none"/>
+        </w:rPr>
+        <w:t>методів засікання часу таким чином, щоб в рамках аналізу однієї програми було задіяно фіксовану кількість ресурсів (для забезпечення точності вичислення);</w:t>
+      </w:r>
+    </w:p>
+    <w:p>
+      <w:pPr>
+        <w:pStyle w:val="ListParagraph"/>
+        <w:numPr>
+          <w:ilvl w:val="1"/>
+          <w:numId w:val="13"/>
+        </w:numPr>
+        <w:spacing w:line="360" w:lineRule="auto"/>
+        <w:rPr>
+          <w:rFonts w:ascii="Times New Roman" w:hAnsi="Times New Roman"/>
+          <w:sz w:val="24"/>
+          <w:szCs w:val="24"/>
+          <w:lang w:val="uk-UA" w:eastAsia="x-none"/>
+        </w:rPr>
+      </w:pPr>
+      <w:r>
+        <w:rPr>
+          <w:rFonts w:ascii="Times New Roman" w:hAnsi="Times New Roman"/>
+          <w:sz w:val="24"/>
+          <w:szCs w:val="24"/>
+          <w:lang w:val="uk-UA" w:eastAsia="x-none"/>
+        </w:rPr>
+        <w:t xml:space="preserve">підготовка </w:t>
+      </w:r>
+      <w:r>
+        <w:rPr>
+          <w:rFonts w:ascii="Times New Roman" w:hAnsi="Times New Roman"/>
+          <w:sz w:val="24"/>
+          <w:szCs w:val="24"/>
+          <w:lang w:val="uk-UA" w:eastAsia="x-none"/>
+        </w:rPr>
+        <w:t xml:space="preserve">наборів даних різних розмірів подібного стану (наприклад: якщо на вхід алгоритму </w:t>
+      </w:r>
+      <w:r>
+        <w:rPr>
+          <w:rFonts w:ascii="Times New Roman" w:hAnsi="Times New Roman"/>
+          <w:sz w:val="24"/>
+          <w:szCs w:val="24"/>
+          <w:lang w:val="en-US" w:eastAsia="x-none"/>
+        </w:rPr>
+        <w:t xml:space="preserve">quick sort </w:t>
+      </w:r>
+      <w:r>
+        <w:rPr>
+          <w:rFonts w:ascii="Times New Roman" w:hAnsi="Times New Roman"/>
+          <w:sz w:val="24"/>
+          <w:szCs w:val="24"/>
+          <w:lang w:val="uk-UA" w:eastAsia="x-none"/>
+        </w:rPr>
+        <w:t>подати набір даних повністю відсортований зі зручним опорним елементом алгоритм може відпрацювати швидше ніж алгоритм з меншим розміром вхідних даних але з невідсортованими даними та незручним опорним елементом. Тому важливо, щоб дані були подібні);</w:t>
+      </w:r>
+    </w:p>
+    <w:p>
+      <w:pPr>
+        <w:pStyle w:val="ListParagraph"/>
+        <w:numPr>
+          <w:ilvl w:val="1"/>
+          <w:numId w:val="13"/>
+        </w:numPr>
+        <w:spacing w:line="360" w:lineRule="auto"/>
+        <w:rPr>
+          <w:rFonts w:ascii="Times New Roman" w:hAnsi="Times New Roman"/>
+          <w:sz w:val="24"/>
+          <w:szCs w:val="24"/>
+          <w:lang w:val="uk-UA" w:eastAsia="x-none"/>
+        </w:rPr>
+      </w:pPr>
+      <w:r>
+        <w:rPr>
+          <w:rFonts w:ascii="Times New Roman" w:hAnsi="Times New Roman"/>
+          <w:sz w:val="24"/>
+          <w:szCs w:val="24"/>
+          <w:lang w:val="uk-UA" w:eastAsia="x-none"/>
+        </w:rPr>
+        <w:t>аналіз мапінгу росту часу до формули складності;</w:t>
+      </w:r>
+    </w:p>
+    <w:p>
+      <w:pPr>
+        <w:pStyle w:val="ListParagraph"/>
+        <w:numPr>
+          <w:ilvl w:val="0"/>
+          <w:numId w:val="13"/>
+        </w:numPr>
+        <w:spacing w:line="360" w:lineRule="auto"/>
+        <w:rPr>
+          <w:rFonts w:ascii="Times New Roman" w:hAnsi="Times New Roman"/>
+          <w:sz w:val="24"/>
+          <w:szCs w:val="24"/>
+          <w:lang w:val="uk-UA" w:eastAsia="x-none"/>
+        </w:rPr>
+      </w:pPr>
+      <w:r>
+        <w:rPr>
+          <w:rFonts w:ascii="Times New Roman" w:hAnsi="Times New Roman"/>
+          <w:sz w:val="24"/>
+          <w:szCs w:val="24"/>
+          <w:lang w:val="uk-UA" w:eastAsia="x-none"/>
+        </w:rPr>
+        <w:t>аналіз набору задач для тестування обох алгоритмів.</w:t>
+      </w:r>
+    </w:p>
+    <w:p>
+      <w:pPr>
+        <w:spacing w:line="360" w:lineRule="auto"/>
+        <w:ind w:left="709" w:firstLine="11"/>
+        <w:rPr>
+          <w:rFonts w:ascii="Times New Roman" w:hAnsi="Times New Roman"/>
+          <w:sz w:val="24"/>
+          <w:szCs w:val="24"/>
+          <w:lang w:val="uk-UA" w:eastAsia="x-none"/>
+        </w:rPr>
+      </w:pPr>
+    </w:p>
+    <w:p>
+      <w:pPr>
+        <w:spacing w:line="360" w:lineRule="auto"/>
+        <w:rPr>
+          <w:lang w:val="uk-UA" w:eastAsia="x-none"/>
+        </w:rPr>
+      </w:pPr>
+      <w:r>
+        <w:rPr>
+          <w:lang w:val="uk-UA" w:eastAsia="x-none"/>
+        </w:rPr>
+        <w:lastRenderedPageBreak/>
+        <w:tab/>
+      </w:r>
     </w:p>
     <w:p>
       <w:pPr>
@@ -9166,6 +9878,119 @@
     </w:lvl>
   </w:abstractNum>
   <w:abstractNum w:abstractNumId="1" w15:restartNumberingAfterBreak="0">
+    <w:nsid w:val="141F1437"/>
+    <w:multiLevelType w:val="multilevel"/>
+    <w:tmpl w:val="0409001F"/>
+    <w:lvl w:ilvl="0">
+      <w:start w:val="1"/>
+      <w:numFmt w:val="decimal"/>
+      <w:lvlText w:val="%1."/>
+      <w:lvlJc w:val="left"/>
+      <w:pPr>
+        <w:ind w:left="1069" w:hanging="360"/>
+      </w:pPr>
+      <w:rPr>
+        <w:rFonts w:hint="default"/>
+      </w:rPr>
+    </w:lvl>
+    <w:lvl w:ilvl="1">
+      <w:start w:val="1"/>
+      <w:numFmt w:val="decimal"/>
+      <w:lvlText w:val="%1.%2."/>
+      <w:lvlJc w:val="left"/>
+      <w:pPr>
+        <w:ind w:left="1501" w:hanging="432"/>
+      </w:pPr>
+      <w:rPr>
+        <w:rFonts w:hint="default"/>
+      </w:rPr>
+    </w:lvl>
+    <w:lvl w:ilvl="2">
+      <w:start w:val="1"/>
+      <w:numFmt w:val="decimal"/>
+      <w:lvlText w:val="%1.%2.%3."/>
+      <w:lvlJc w:val="left"/>
+      <w:pPr>
+        <w:ind w:left="1933" w:hanging="504"/>
+      </w:pPr>
+      <w:rPr>
+        <w:rFonts w:hint="default"/>
+      </w:rPr>
+    </w:lvl>
+    <w:lvl w:ilvl="3">
+      <w:start w:val="1"/>
+      <w:numFmt w:val="decimal"/>
+      <w:lvlText w:val="%1.%2.%3.%4."/>
+      <w:lvlJc w:val="left"/>
+      <w:pPr>
+        <w:ind w:left="2437" w:hanging="648"/>
+      </w:pPr>
+      <w:rPr>
+        <w:rFonts w:hint="default"/>
+      </w:rPr>
+    </w:lvl>
+    <w:lvl w:ilvl="4">
+      <w:start w:val="1"/>
+      <w:numFmt w:val="decimal"/>
+      <w:lvlText w:val="%1.%2.%3.%4.%5."/>
+      <w:lvlJc w:val="left"/>
+      <w:pPr>
+        <w:ind w:left="2941" w:hanging="792"/>
+      </w:pPr>
+      <w:rPr>
+        <w:rFonts w:hint="default"/>
+      </w:rPr>
+    </w:lvl>
+    <w:lvl w:ilvl="5">
+      <w:start w:val="1"/>
+      <w:numFmt w:val="decimal"/>
+      <w:lvlText w:val="%1.%2.%3.%4.%5.%6."/>
+      <w:lvlJc w:val="left"/>
+      <w:pPr>
+        <w:ind w:left="3445" w:hanging="936"/>
+      </w:pPr>
+      <w:rPr>
+        <w:rFonts w:hint="default"/>
+      </w:rPr>
+    </w:lvl>
+    <w:lvl w:ilvl="6">
+      <w:start w:val="1"/>
+      <w:numFmt w:val="decimal"/>
+      <w:lvlText w:val="%1.%2.%3.%4.%5.%6.%7."/>
+      <w:lvlJc w:val="left"/>
+      <w:pPr>
+        <w:ind w:left="3949" w:hanging="1080"/>
+      </w:pPr>
+      <w:rPr>
+        <w:rFonts w:hint="default"/>
+      </w:rPr>
+    </w:lvl>
+    <w:lvl w:ilvl="7">
+      <w:start w:val="1"/>
+      <w:numFmt w:val="decimal"/>
+      <w:lvlText w:val="%1.%2.%3.%4.%5.%6.%7.%8."/>
+      <w:lvlJc w:val="left"/>
+      <w:pPr>
+        <w:ind w:left="4453" w:hanging="1224"/>
+      </w:pPr>
+      <w:rPr>
+        <w:rFonts w:hint="default"/>
+      </w:rPr>
+    </w:lvl>
+    <w:lvl w:ilvl="8">
+      <w:start w:val="1"/>
+      <w:numFmt w:val="decimal"/>
+      <w:lvlText w:val="%1.%2.%3.%4.%5.%6.%7.%8.%9."/>
+      <w:lvlJc w:val="left"/>
+      <w:pPr>
+        <w:ind w:left="5029" w:hanging="1440"/>
+      </w:pPr>
+      <w:rPr>
+        <w:rFonts w:hint="default"/>
+      </w:rPr>
+    </w:lvl>
+  </w:abstractNum>
+  <w:abstractNum w:abstractNumId="2" w15:restartNumberingAfterBreak="0">
     <w:nsid w:val="14483564"/>
     <w:multiLevelType w:val="hybridMultilevel"/>
     <w:tmpl w:val="EF58BA92"/>
@@ -9278,7 +10103,7 @@
       </w:rPr>
     </w:lvl>
   </w:abstractNum>
-  <w:abstractNum w:abstractNumId="2" w15:restartNumberingAfterBreak="0">
+  <w:abstractNum w:abstractNumId="3" w15:restartNumberingAfterBreak="0">
     <w:nsid w:val="1ADB6DE5"/>
     <w:multiLevelType w:val="hybridMultilevel"/>
     <w:tmpl w:val="E3AE4C16"/>
@@ -9391,7 +10216,7 @@
       </w:rPr>
     </w:lvl>
   </w:abstractNum>
-  <w:abstractNum w:abstractNumId="3" w15:restartNumberingAfterBreak="0">
+  <w:abstractNum w:abstractNumId="4" w15:restartNumberingAfterBreak="0">
     <w:nsid w:val="1D8D5AAD"/>
     <w:multiLevelType w:val="hybridMultilevel"/>
     <w:tmpl w:val="73282D5A"/>
@@ -9504,7 +10329,7 @@
       </w:rPr>
     </w:lvl>
   </w:abstractNum>
-  <w:abstractNum w:abstractNumId="4" w15:restartNumberingAfterBreak="0">
+  <w:abstractNum w:abstractNumId="5" w15:restartNumberingAfterBreak="0">
     <w:nsid w:val="20261A77"/>
     <w:multiLevelType w:val="hybridMultilevel"/>
     <w:tmpl w:val="DCB2230C"/>
@@ -9617,7 +10442,7 @@
       </w:rPr>
     </w:lvl>
   </w:abstractNum>
-  <w:abstractNum w:abstractNumId="5" w15:restartNumberingAfterBreak="0">
+  <w:abstractNum w:abstractNumId="6" w15:restartNumberingAfterBreak="0">
     <w:nsid w:val="24796B4E"/>
     <w:multiLevelType w:val="hybridMultilevel"/>
     <w:tmpl w:val="8BD62C5E"/>
@@ -9730,7 +10555,7 @@
       </w:pPr>
     </w:lvl>
   </w:abstractNum>
-  <w:abstractNum w:abstractNumId="6" w15:restartNumberingAfterBreak="0">
+  <w:abstractNum w:abstractNumId="7" w15:restartNumberingAfterBreak="0">
     <w:nsid w:val="2FE77AC9"/>
     <w:multiLevelType w:val="hybridMultilevel"/>
     <w:tmpl w:val="FBE4F882"/>
@@ -9843,7 +10668,7 @@
       </w:rPr>
     </w:lvl>
   </w:abstractNum>
-  <w:abstractNum w:abstractNumId="7" w15:restartNumberingAfterBreak="0">
+  <w:abstractNum w:abstractNumId="8" w15:restartNumberingAfterBreak="0">
     <w:nsid w:val="51014EE6"/>
     <w:multiLevelType w:val="hybridMultilevel"/>
     <w:tmpl w:val="5BEA7322"/>
@@ -9956,7 +10781,7 @@
       </w:rPr>
     </w:lvl>
   </w:abstractNum>
-  <w:abstractNum w:abstractNumId="8" w15:restartNumberingAfterBreak="0">
+  <w:abstractNum w:abstractNumId="9" w15:restartNumberingAfterBreak="0">
     <w:nsid w:val="59B7095A"/>
     <w:multiLevelType w:val="hybridMultilevel"/>
     <w:tmpl w:val="0FD0E926"/>
@@ -10069,7 +10894,7 @@
       </w:rPr>
     </w:lvl>
   </w:abstractNum>
-  <w:abstractNum w:abstractNumId="9" w15:restartNumberingAfterBreak="0">
+  <w:abstractNum w:abstractNumId="10" w15:restartNumberingAfterBreak="0">
     <w:nsid w:val="5B301963"/>
     <w:multiLevelType w:val="multilevel"/>
     <w:tmpl w:val="345AB06A"/>
@@ -10182,7 +11007,7 @@
       </w:rPr>
     </w:lvl>
   </w:abstractNum>
-  <w:abstractNum w:abstractNumId="10" w15:restartNumberingAfterBreak="0">
+  <w:abstractNum w:abstractNumId="11" w15:restartNumberingAfterBreak="0">
     <w:nsid w:val="6E2C4CC3"/>
     <w:multiLevelType w:val="hybridMultilevel"/>
     <w:tmpl w:val="57803EE0"/>
@@ -10295,7 +11120,7 @@
       </w:rPr>
     </w:lvl>
   </w:abstractNum>
-  <w:abstractNum w:abstractNumId="11" w15:restartNumberingAfterBreak="0">
+  <w:abstractNum w:abstractNumId="12" w15:restartNumberingAfterBreak="0">
     <w:nsid w:val="7DCD6C78"/>
     <w:multiLevelType w:val="multilevel"/>
     <w:tmpl w:val="0409001F"/>
@@ -10409,7 +11234,7 @@
     </w:lvl>
   </w:abstractNum>
   <w:num w:numId="1">
-    <w:abstractNumId w:val="5"/>
+    <w:abstractNumId w:val="6"/>
     <w:lvlOverride w:ilvl="0">
       <w:startOverride w:val="1"/>
     </w:lvlOverride>
@@ -10439,37 +11264,40 @@
     </w:lvlOverride>
   </w:num>
   <w:num w:numId="2">
+    <w:abstractNumId w:val="11"/>
+  </w:num>
+  <w:num w:numId="3">
     <w:abstractNumId w:val="10"/>
   </w:num>
-  <w:num w:numId="3">
-    <w:abstractNumId w:val="9"/>
-  </w:num>
   <w:num w:numId="4">
-    <w:abstractNumId w:val="1"/>
+    <w:abstractNumId w:val="2"/>
   </w:num>
   <w:num w:numId="5">
-    <w:abstractNumId w:val="3"/>
+    <w:abstractNumId w:val="4"/>
   </w:num>
   <w:num w:numId="6">
+    <w:abstractNumId w:val="8"/>
+  </w:num>
+  <w:num w:numId="7">
     <w:abstractNumId w:val="7"/>
   </w:num>
-  <w:num w:numId="7">
-    <w:abstractNumId w:val="6"/>
-  </w:num>
   <w:num w:numId="8">
-    <w:abstractNumId w:val="8"/>
+    <w:abstractNumId w:val="9"/>
   </w:num>
   <w:num w:numId="9">
     <w:abstractNumId w:val="0"/>
   </w:num>
   <w:num w:numId="10">
-    <w:abstractNumId w:val="4"/>
+    <w:abstractNumId w:val="5"/>
   </w:num>
   <w:num w:numId="11">
-    <w:abstractNumId w:val="11"/>
+    <w:abstractNumId w:val="12"/>
   </w:num>
   <w:num w:numId="12">
-    <w:abstractNumId w:val="2"/>
+    <w:abstractNumId w:val="3"/>
+  </w:num>
+  <w:num w:numId="13">
+    <w:abstractNumId w:val="1"/>
   </w:num>
 </w:numbering>
 </file>
@@ -11312,7 +12140,7 @@
 </file>
 
 <file path=customXml/itemProps1.xml><?xml version="1.0" encoding="utf-8"?>
-<ds:datastoreItem xmlns:ds="http://schemas.openxmlformats.org/officeDocument/2006/customXml" ds:itemID="{7B7E3CAE-4309-4BAB-88DE-1DE284C55F25}">
+<ds:datastoreItem xmlns:ds="http://schemas.openxmlformats.org/officeDocument/2006/customXml" ds:itemID="{E01C8102-F354-4C17-BE6B-500D26B90A51}">
   <ds:schemaRefs>
     <ds:schemaRef ds:uri="http://schemas.openxmlformats.org/officeDocument/2006/bibliography"/>
   </ds:schemaRefs>

</xml_diff>